<commit_message>
Gooed Morning (Eval in 20 Min)
</commit_message>
<xml_diff>
--- a/Documentation/Lab Project Submission Machine Learning.docx
+++ b/Documentation/Lab Project Submission Machine Learning.docx
@@ -325,7 +325,6 @@
           <w:szCs w:val="32"/>
         </w:rPr>
       </w:pPr>
-      <w:proofErr w:type="spellStart"/>
       <w:r>
         <w:rPr>
           <w:rFonts w:ascii="Times New Roman" w:hAnsi="Times New Roman" w:cs="Times New Roman"/>
@@ -334,18 +333,7 @@
           <w:sz w:val="32"/>
           <w:szCs w:val="32"/>
         </w:rPr>
-        <w:t>Dr.</w:t>
-      </w:r>
-      <w:proofErr w:type="spellEnd"/>
-      <w:r>
-        <w:rPr>
-          <w:rFonts w:ascii="Times New Roman" w:hAnsi="Times New Roman" w:cs="Times New Roman"/>
-          <w:b/>
-          <w:bCs/>
-          <w:sz w:val="32"/>
-          <w:szCs w:val="32"/>
-        </w:rPr>
-        <w:t xml:space="preserve"> </w:t>
+        <w:t xml:space="preserve">Dr. </w:t>
       </w:r>
       <w:r>
         <w:rPr>
@@ -789,17 +777,15 @@
         </w:rPr>
         <w:t xml:space="preserve"> and the nutritional information of </w:t>
       </w:r>
-      <w:proofErr w:type="spellStart"/>
-      <w:r>
-        <w:rPr>
-          <w:rFonts w:ascii="Times New Roman" w:hAnsi="Times New Roman" w:cs="Times New Roman"/>
-          <w:bCs/>
-          <w:sz w:val="24"/>
-          <w:szCs w:val="24"/>
-        </w:rPr>
-        <w:t>they</w:t>
-      </w:r>
-      <w:proofErr w:type="spellEnd"/>
+      <w:r>
+        <w:rPr>
+          <w:rFonts w:ascii="Times New Roman" w:hAnsi="Times New Roman" w:cs="Times New Roman"/>
+          <w:bCs/>
+          <w:sz w:val="24"/>
+          <w:szCs w:val="24"/>
+        </w:rPr>
+        <w:t>the</w:t>
+      </w:r>
       <w:r>
         <w:rPr>
           <w:rFonts w:ascii="Times New Roman" w:hAnsi="Times New Roman" w:cs="Times New Roman"/>
@@ -1236,73 +1222,118 @@
           <w:sz w:val="24"/>
           <w:szCs w:val="24"/>
         </w:rPr>
-        <w:t xml:space="preserve">KNN is a simple and intuitive machine learning algorithm used for both classification and regression tasks. The key idea is to predict the class or value of a new data point based on the majority class or average value of its k nearest </w:t>
-      </w:r>
-      <w:r>
-        <w:rPr>
-          <w:rFonts w:ascii="Times New Roman" w:hAnsi="Times New Roman" w:cs="Times New Roman"/>
-          <w:bCs/>
-          <w:sz w:val="24"/>
-          <w:szCs w:val="24"/>
-        </w:rPr>
-        <w:t>neighbours</w:t>
-      </w:r>
-      <w:r>
-        <w:rPr>
-          <w:rFonts w:ascii="Times New Roman" w:hAnsi="Times New Roman" w:cs="Times New Roman"/>
-          <w:bCs/>
-          <w:sz w:val="24"/>
-          <w:szCs w:val="24"/>
-        </w:rPr>
-        <w:t xml:space="preserve"> in the feature space.</w:t>
-      </w:r>
-    </w:p>
-    <w:p>
-      <w:pPr>
+        <w:t>KNN is a simple and intuitive machine learning algorithm used for both classification and regression tasks. The key idea is to predict the class or value of a new data point based on the majority class or average value of its k nearest neighbours in the feature space.</w:t>
+      </w:r>
+    </w:p>
+    <w:p>
+      <w:pPr>
+        <w:pStyle w:val="ListParagraph"/>
+        <w:numPr>
+          <w:ilvl w:val="2"/>
+          <w:numId w:val="29"/>
+        </w:numPr>
+        <w:rPr>
+          <w:rFonts w:ascii="Times New Roman" w:hAnsi="Times New Roman" w:cs="Times New Roman"/>
+          <w:bCs/>
+          <w:sz w:val="24"/>
+          <w:szCs w:val="24"/>
+        </w:rPr>
+      </w:pPr>
+      <w:r>
+        <w:rPr>
+          <w:rFonts w:ascii="Times New Roman" w:hAnsi="Times New Roman" w:cs="Times New Roman"/>
+          <w:b/>
+          <w:sz w:val="24"/>
+          <w:szCs w:val="24"/>
+        </w:rPr>
+        <w:t>Implications of Different Values of k:</w:t>
+      </w:r>
+    </w:p>
+    <w:p>
+      <w:pPr>
+        <w:pStyle w:val="ListParagraph"/>
+        <w:numPr>
+          <w:ilvl w:val="3"/>
+          <w:numId w:val="29"/>
+        </w:numPr>
+        <w:rPr>
+          <w:rFonts w:ascii="Times New Roman" w:hAnsi="Times New Roman" w:cs="Times New Roman"/>
+          <w:bCs/>
+          <w:sz w:val="24"/>
+          <w:szCs w:val="24"/>
+        </w:rPr>
+      </w:pPr>
+      <w:r>
+        <w:rPr>
+          <w:rFonts w:ascii="Times New Roman" w:hAnsi="Times New Roman" w:cs="Times New Roman"/>
+          <w:b/>
+          <w:sz w:val="24"/>
+          <w:szCs w:val="24"/>
+        </w:rPr>
+        <w:t>Small k (e.g., k = 3):</w:t>
+      </w:r>
+    </w:p>
+    <w:p>
+      <w:pPr>
+        <w:pStyle w:val="ListParagraph"/>
+        <w:numPr>
+          <w:ilvl w:val="0"/>
+          <w:numId w:val="34"/>
+        </w:numPr>
         <w:spacing w:line="360" w:lineRule="atLeast"/>
         <w:ind w:right="522"/>
         <w:jc w:val="both"/>
         <w:rPr>
           <w:rFonts w:ascii="Times New Roman" w:hAnsi="Times New Roman" w:cs="Times New Roman"/>
-          <w:b/>
-          <w:sz w:val="24"/>
-          <w:szCs w:val="24"/>
-        </w:rPr>
-      </w:pPr>
-      <w:r>
-        <w:rPr>
-          <w:rFonts w:ascii="Times New Roman" w:hAnsi="Times New Roman" w:cs="Times New Roman"/>
-          <w:b/>
-          <w:sz w:val="24"/>
-          <w:szCs w:val="24"/>
-        </w:rPr>
-        <w:t>Implications of Different Values of k:</w:t>
-      </w:r>
-    </w:p>
-    <w:p>
-      <w:pPr>
+          <w:bCs/>
+          <w:sz w:val="24"/>
+          <w:szCs w:val="24"/>
+        </w:rPr>
+      </w:pPr>
+      <w:r>
+        <w:rPr>
+          <w:rFonts w:ascii="Times New Roman" w:hAnsi="Times New Roman" w:cs="Times New Roman"/>
+          <w:bCs/>
+          <w:sz w:val="24"/>
+          <w:szCs w:val="24"/>
+        </w:rPr>
+        <w:t>Low bias, high variance.</w:t>
+      </w:r>
+    </w:p>
+    <w:p>
+      <w:pPr>
+        <w:pStyle w:val="ListParagraph"/>
+        <w:numPr>
+          <w:ilvl w:val="0"/>
+          <w:numId w:val="34"/>
+        </w:numPr>
         <w:spacing w:line="360" w:lineRule="atLeast"/>
         <w:ind w:right="522"/>
         <w:jc w:val="both"/>
         <w:rPr>
           <w:rFonts w:ascii="Times New Roman" w:hAnsi="Times New Roman" w:cs="Times New Roman"/>
-          <w:b/>
-          <w:sz w:val="24"/>
-          <w:szCs w:val="24"/>
-        </w:rPr>
-      </w:pPr>
-      <w:r>
-        <w:rPr>
-          <w:rFonts w:ascii="Times New Roman" w:hAnsi="Times New Roman" w:cs="Times New Roman"/>
-          <w:b/>
-          <w:sz w:val="24"/>
-          <w:szCs w:val="24"/>
-        </w:rPr>
-        <w:t>Small k (e.g., k = 3):</w:t>
-      </w:r>
-    </w:p>
-    <w:p>
-      <w:pPr>
+          <w:bCs/>
+          <w:sz w:val="24"/>
+          <w:szCs w:val="24"/>
+        </w:rPr>
+      </w:pPr>
+      <w:r>
+        <w:rPr>
+          <w:rFonts w:ascii="Times New Roman" w:hAnsi="Times New Roman" w:cs="Times New Roman"/>
+          <w:bCs/>
+          <w:sz w:val="24"/>
+          <w:szCs w:val="24"/>
+        </w:rPr>
+        <w:t>The model is sensitive to noise and outliers.</w:t>
+      </w:r>
+    </w:p>
+    <w:p>
+      <w:pPr>
+        <w:pStyle w:val="ListParagraph"/>
+        <w:numPr>
+          <w:ilvl w:val="0"/>
+          <w:numId w:val="34"/>
+        </w:numPr>
         <w:spacing w:line="360" w:lineRule="atLeast"/>
         <w:ind w:right="522"/>
         <w:jc w:val="both"/>
@@ -1320,11 +1351,16 @@
           <w:sz w:val="24"/>
           <w:szCs w:val="24"/>
         </w:rPr>
-        <w:t>Low bias, high variance.</w:t>
-      </w:r>
-    </w:p>
-    <w:p>
-      <w:pPr>
+        <w:t>Captures local patterns well but may not generalize to the overall structure of the data.</w:t>
+      </w:r>
+    </w:p>
+    <w:p>
+      <w:pPr>
+        <w:pStyle w:val="ListParagraph"/>
+        <w:numPr>
+          <w:ilvl w:val="0"/>
+          <w:numId w:val="34"/>
+        </w:numPr>
         <w:spacing w:line="360" w:lineRule="atLeast"/>
         <w:ind w:right="522"/>
         <w:jc w:val="both"/>
@@ -1342,33 +1378,43 @@
           <w:sz w:val="24"/>
           <w:szCs w:val="24"/>
         </w:rPr>
-        <w:t>The model is sensitive to noise and outliers.</w:t>
-      </w:r>
-    </w:p>
-    <w:p>
-      <w:pPr>
+        <w:t>Prone to overfitting.</w:t>
+      </w:r>
+    </w:p>
+    <w:p>
+      <w:pPr>
+        <w:pStyle w:val="ListParagraph"/>
+        <w:numPr>
+          <w:ilvl w:val="3"/>
+          <w:numId w:val="29"/>
+        </w:numPr>
         <w:spacing w:line="360" w:lineRule="atLeast"/>
         <w:ind w:right="522"/>
         <w:jc w:val="both"/>
         <w:rPr>
           <w:rFonts w:ascii="Times New Roman" w:hAnsi="Times New Roman" w:cs="Times New Roman"/>
-          <w:bCs/>
-          <w:sz w:val="24"/>
-          <w:szCs w:val="24"/>
-        </w:rPr>
-      </w:pPr>
-      <w:r>
-        <w:rPr>
-          <w:rFonts w:ascii="Times New Roman" w:hAnsi="Times New Roman" w:cs="Times New Roman"/>
-          <w:bCs/>
-          <w:sz w:val="24"/>
-          <w:szCs w:val="24"/>
-        </w:rPr>
-        <w:t>Captures local patterns well but may not generalize to the overall structure of the data.</w:t>
-      </w:r>
-    </w:p>
-    <w:p>
-      <w:pPr>
+          <w:b/>
+          <w:sz w:val="24"/>
+          <w:szCs w:val="24"/>
+        </w:rPr>
+      </w:pPr>
+      <w:r>
+        <w:rPr>
+          <w:rFonts w:ascii="Times New Roman" w:hAnsi="Times New Roman" w:cs="Times New Roman"/>
+          <w:b/>
+          <w:sz w:val="24"/>
+          <w:szCs w:val="24"/>
+        </w:rPr>
+        <w:t>Moderate k (e.g., k = 11):</w:t>
+      </w:r>
+    </w:p>
+    <w:p>
+      <w:pPr>
+        <w:pStyle w:val="ListParagraph"/>
+        <w:numPr>
+          <w:ilvl w:val="0"/>
+          <w:numId w:val="36"/>
+        </w:numPr>
         <w:spacing w:line="360" w:lineRule="atLeast"/>
         <w:ind w:right="522"/>
         <w:jc w:val="both"/>
@@ -1386,33 +1432,43 @@
           <w:sz w:val="24"/>
           <w:szCs w:val="24"/>
         </w:rPr>
-        <w:t>Prone to overfitting.</w:t>
-      </w:r>
-    </w:p>
-    <w:p>
-      <w:pPr>
+        <w:t>A balance between bias and variance.</w:t>
+      </w:r>
+    </w:p>
+    <w:p>
+      <w:pPr>
+        <w:pStyle w:val="ListParagraph"/>
+        <w:numPr>
+          <w:ilvl w:val="0"/>
+          <w:numId w:val="36"/>
+        </w:numPr>
         <w:spacing w:line="360" w:lineRule="atLeast"/>
         <w:ind w:right="522"/>
         <w:jc w:val="both"/>
         <w:rPr>
           <w:rFonts w:ascii="Times New Roman" w:hAnsi="Times New Roman" w:cs="Times New Roman"/>
-          <w:b/>
-          <w:sz w:val="24"/>
-          <w:szCs w:val="24"/>
-        </w:rPr>
-      </w:pPr>
-      <w:r>
-        <w:rPr>
-          <w:rFonts w:ascii="Times New Roman" w:hAnsi="Times New Roman" w:cs="Times New Roman"/>
-          <w:b/>
-          <w:sz w:val="24"/>
-          <w:szCs w:val="24"/>
-        </w:rPr>
-        <w:t>Moderate k (e.g., k = 11):</w:t>
-      </w:r>
-    </w:p>
-    <w:p>
-      <w:pPr>
+          <w:bCs/>
+          <w:sz w:val="24"/>
+          <w:szCs w:val="24"/>
+        </w:rPr>
+      </w:pPr>
+      <w:r>
+        <w:rPr>
+          <w:rFonts w:ascii="Times New Roman" w:hAnsi="Times New Roman" w:cs="Times New Roman"/>
+          <w:bCs/>
+          <w:sz w:val="24"/>
+          <w:szCs w:val="24"/>
+        </w:rPr>
+        <w:t>Less sensitive to noise than smaller k.</w:t>
+      </w:r>
+    </w:p>
+    <w:p>
+      <w:pPr>
+        <w:pStyle w:val="ListParagraph"/>
+        <w:numPr>
+          <w:ilvl w:val="0"/>
+          <w:numId w:val="36"/>
+        </w:numPr>
         <w:spacing w:line="360" w:lineRule="atLeast"/>
         <w:ind w:right="522"/>
         <w:jc w:val="both"/>
@@ -1430,11 +1486,16 @@
           <w:sz w:val="24"/>
           <w:szCs w:val="24"/>
         </w:rPr>
-        <w:t>A balance between bias and variance.</w:t>
-      </w:r>
-    </w:p>
-    <w:p>
-      <w:pPr>
+        <w:t>Captures both local and some global patterns.</w:t>
+      </w:r>
+    </w:p>
+    <w:p>
+      <w:pPr>
+        <w:pStyle w:val="ListParagraph"/>
+        <w:numPr>
+          <w:ilvl w:val="0"/>
+          <w:numId w:val="36"/>
+        </w:numPr>
         <w:spacing w:line="360" w:lineRule="atLeast"/>
         <w:ind w:right="522"/>
         <w:jc w:val="both"/>
@@ -1452,148 +1513,366 @@
           <w:sz w:val="24"/>
           <w:szCs w:val="24"/>
         </w:rPr>
-        <w:t>Less sensitive to noise than smaller k.</w:t>
-      </w:r>
-    </w:p>
-    <w:p>
-      <w:pPr>
+        <w:t>Generally,</w:t>
+      </w:r>
+      <w:r>
+        <w:rPr>
+          <w:rFonts w:ascii="Times New Roman" w:hAnsi="Times New Roman" w:cs="Times New Roman"/>
+          <w:bCs/>
+          <w:sz w:val="24"/>
+          <w:szCs w:val="24"/>
+        </w:rPr>
+        <w:t xml:space="preserve"> a good starting point.</w:t>
+      </w:r>
+    </w:p>
+    <w:p>
+      <w:pPr>
+        <w:pStyle w:val="ListParagraph"/>
+        <w:numPr>
+          <w:ilvl w:val="0"/>
+          <w:numId w:val="38"/>
+        </w:numPr>
         <w:spacing w:line="360" w:lineRule="atLeast"/>
         <w:ind w:right="522"/>
         <w:jc w:val="both"/>
         <w:rPr>
           <w:rFonts w:ascii="Times New Roman" w:hAnsi="Times New Roman" w:cs="Times New Roman"/>
-          <w:bCs/>
-          <w:sz w:val="24"/>
-          <w:szCs w:val="24"/>
-        </w:rPr>
-      </w:pPr>
-      <w:r>
-        <w:rPr>
-          <w:rFonts w:ascii="Times New Roman" w:hAnsi="Times New Roman" w:cs="Times New Roman"/>
-          <w:bCs/>
-          <w:sz w:val="24"/>
-          <w:szCs w:val="24"/>
-        </w:rPr>
-        <w:t>Captures both local and some global patterns.</w:t>
-      </w:r>
-    </w:p>
-    <w:p>
-      <w:pPr>
+          <w:b/>
+          <w:vanish/>
+          <w:sz w:val="24"/>
+          <w:szCs w:val="24"/>
+        </w:rPr>
+      </w:pPr>
+    </w:p>
+    <w:p>
+      <w:pPr>
+        <w:pStyle w:val="ListParagraph"/>
+        <w:numPr>
+          <w:ilvl w:val="0"/>
+          <w:numId w:val="38"/>
+        </w:numPr>
         <w:spacing w:line="360" w:lineRule="atLeast"/>
         <w:ind w:right="522"/>
         <w:jc w:val="both"/>
         <w:rPr>
           <w:rFonts w:ascii="Times New Roman" w:hAnsi="Times New Roman" w:cs="Times New Roman"/>
-          <w:bCs/>
-          <w:sz w:val="24"/>
-          <w:szCs w:val="24"/>
-        </w:rPr>
-      </w:pPr>
-      <w:r>
-        <w:rPr>
-          <w:rFonts w:ascii="Times New Roman" w:hAnsi="Times New Roman" w:cs="Times New Roman"/>
-          <w:bCs/>
-          <w:sz w:val="24"/>
-          <w:szCs w:val="24"/>
-        </w:rPr>
-        <w:t>Generally a good starting point.</w:t>
-      </w:r>
-    </w:p>
-    <w:p>
-      <w:pPr>
+          <w:b/>
+          <w:vanish/>
+          <w:sz w:val="24"/>
+          <w:szCs w:val="24"/>
+        </w:rPr>
+      </w:pPr>
+    </w:p>
+    <w:p>
+      <w:pPr>
+        <w:pStyle w:val="ListParagraph"/>
+        <w:numPr>
+          <w:ilvl w:val="0"/>
+          <w:numId w:val="38"/>
+        </w:numPr>
         <w:spacing w:line="360" w:lineRule="atLeast"/>
         <w:ind w:right="522"/>
         <w:jc w:val="both"/>
         <w:rPr>
           <w:rFonts w:ascii="Times New Roman" w:hAnsi="Times New Roman" w:cs="Times New Roman"/>
           <w:b/>
-          <w:sz w:val="24"/>
-          <w:szCs w:val="24"/>
-        </w:rPr>
-      </w:pPr>
-      <w:r>
-        <w:rPr>
-          <w:rFonts w:ascii="Times New Roman" w:hAnsi="Times New Roman" w:cs="Times New Roman"/>
-          <w:b/>
-          <w:sz w:val="24"/>
-          <w:szCs w:val="24"/>
-        </w:rPr>
-        <w:t>Large k (e.g., k = 21):</w:t>
-      </w:r>
-    </w:p>
-    <w:p>
-      <w:pPr>
+          <w:vanish/>
+          <w:sz w:val="24"/>
+          <w:szCs w:val="24"/>
+        </w:rPr>
+      </w:pPr>
+    </w:p>
+    <w:p>
+      <w:pPr>
+        <w:pStyle w:val="ListParagraph"/>
+        <w:numPr>
+          <w:ilvl w:val="1"/>
+          <w:numId w:val="38"/>
+        </w:numPr>
         <w:spacing w:line="360" w:lineRule="atLeast"/>
         <w:ind w:right="522"/>
         <w:jc w:val="both"/>
         <w:rPr>
           <w:rFonts w:ascii="Times New Roman" w:hAnsi="Times New Roman" w:cs="Times New Roman"/>
-          <w:bCs/>
-          <w:sz w:val="24"/>
-          <w:szCs w:val="24"/>
-        </w:rPr>
-      </w:pPr>
-      <w:r>
-        <w:rPr>
-          <w:rFonts w:ascii="Times New Roman" w:hAnsi="Times New Roman" w:cs="Times New Roman"/>
-          <w:bCs/>
-          <w:sz w:val="24"/>
-          <w:szCs w:val="24"/>
-        </w:rPr>
-        <w:t>High bias, low variance.</w:t>
-      </w:r>
-    </w:p>
-    <w:p>
-      <w:pPr>
+          <w:b/>
+          <w:vanish/>
+          <w:sz w:val="24"/>
+          <w:szCs w:val="24"/>
+        </w:rPr>
+      </w:pPr>
+    </w:p>
+    <w:p>
+      <w:pPr>
+        <w:pStyle w:val="ListParagraph"/>
+        <w:numPr>
+          <w:ilvl w:val="1"/>
+          <w:numId w:val="38"/>
+        </w:numPr>
         <w:spacing w:line="360" w:lineRule="atLeast"/>
         <w:ind w:right="522"/>
         <w:jc w:val="both"/>
         <w:rPr>
           <w:rFonts w:ascii="Times New Roman" w:hAnsi="Times New Roman" w:cs="Times New Roman"/>
-          <w:bCs/>
-          <w:sz w:val="24"/>
-          <w:szCs w:val="24"/>
-        </w:rPr>
-      </w:pPr>
-      <w:r>
-        <w:rPr>
-          <w:rFonts w:ascii="Times New Roman" w:hAnsi="Times New Roman" w:cs="Times New Roman"/>
-          <w:bCs/>
-          <w:sz w:val="24"/>
-          <w:szCs w:val="24"/>
-        </w:rPr>
-        <w:t>More robust to noise and outliers.</w:t>
-      </w:r>
-    </w:p>
-    <w:p>
-      <w:pPr>
+          <w:b/>
+          <w:vanish/>
+          <w:sz w:val="24"/>
+          <w:szCs w:val="24"/>
+        </w:rPr>
+      </w:pPr>
+    </w:p>
+    <w:p>
+      <w:pPr>
+        <w:pStyle w:val="ListParagraph"/>
+        <w:numPr>
+          <w:ilvl w:val="1"/>
+          <w:numId w:val="38"/>
+        </w:numPr>
         <w:spacing w:line="360" w:lineRule="atLeast"/>
         <w:ind w:right="522"/>
         <w:jc w:val="both"/>
         <w:rPr>
           <w:rFonts w:ascii="Times New Roman" w:hAnsi="Times New Roman" w:cs="Times New Roman"/>
-          <w:bCs/>
-          <w:sz w:val="24"/>
-          <w:szCs w:val="24"/>
-        </w:rPr>
-      </w:pPr>
-      <w:r>
-        <w:rPr>
-          <w:rFonts w:ascii="Times New Roman" w:hAnsi="Times New Roman" w:cs="Times New Roman"/>
-          <w:bCs/>
-          <w:sz w:val="24"/>
-          <w:szCs w:val="24"/>
-        </w:rPr>
-        <w:t>Captures global patterns but may miss local details.</w:t>
-      </w:r>
-    </w:p>
-    <w:p>
-      <w:pPr>
+          <w:b/>
+          <w:vanish/>
+          <w:sz w:val="24"/>
+          <w:szCs w:val="24"/>
+        </w:rPr>
+      </w:pPr>
+    </w:p>
+    <w:p>
+      <w:pPr>
+        <w:pStyle w:val="ListParagraph"/>
+        <w:numPr>
+          <w:ilvl w:val="1"/>
+          <w:numId w:val="38"/>
+        </w:numPr>
         <w:spacing w:line="360" w:lineRule="atLeast"/>
         <w:ind w:right="522"/>
         <w:jc w:val="both"/>
         <w:rPr>
           <w:rFonts w:ascii="Times New Roman" w:hAnsi="Times New Roman" w:cs="Times New Roman"/>
+          <w:b/>
+          <w:vanish/>
+          <w:sz w:val="24"/>
+          <w:szCs w:val="24"/>
+        </w:rPr>
+      </w:pPr>
+    </w:p>
+    <w:p>
+      <w:pPr>
+        <w:pStyle w:val="ListParagraph"/>
+        <w:numPr>
+          <w:ilvl w:val="1"/>
+          <w:numId w:val="38"/>
+        </w:numPr>
+        <w:spacing w:line="360" w:lineRule="atLeast"/>
+        <w:ind w:right="522"/>
+        <w:jc w:val="both"/>
+        <w:rPr>
+          <w:rFonts w:ascii="Times New Roman" w:hAnsi="Times New Roman" w:cs="Times New Roman"/>
+          <w:b/>
+          <w:vanish/>
+          <w:sz w:val="24"/>
+          <w:szCs w:val="24"/>
+        </w:rPr>
+      </w:pPr>
+    </w:p>
+    <w:p>
+      <w:pPr>
+        <w:pStyle w:val="ListParagraph"/>
+        <w:numPr>
+          <w:ilvl w:val="1"/>
+          <w:numId w:val="38"/>
+        </w:numPr>
+        <w:spacing w:line="360" w:lineRule="atLeast"/>
+        <w:ind w:right="522"/>
+        <w:jc w:val="both"/>
+        <w:rPr>
+          <w:rFonts w:ascii="Times New Roman" w:hAnsi="Times New Roman" w:cs="Times New Roman"/>
+          <w:b/>
+          <w:vanish/>
+          <w:sz w:val="24"/>
+          <w:szCs w:val="24"/>
+        </w:rPr>
+      </w:pPr>
+    </w:p>
+    <w:p>
+      <w:pPr>
+        <w:pStyle w:val="ListParagraph"/>
+        <w:numPr>
+          <w:ilvl w:val="2"/>
+          <w:numId w:val="38"/>
+        </w:numPr>
+        <w:spacing w:line="360" w:lineRule="atLeast"/>
+        <w:ind w:right="522"/>
+        <w:jc w:val="both"/>
+        <w:rPr>
+          <w:rFonts w:ascii="Times New Roman" w:hAnsi="Times New Roman" w:cs="Times New Roman"/>
+          <w:b/>
+          <w:vanish/>
+          <w:sz w:val="24"/>
+          <w:szCs w:val="24"/>
+        </w:rPr>
+      </w:pPr>
+    </w:p>
+    <w:p>
+      <w:pPr>
+        <w:pStyle w:val="ListParagraph"/>
+        <w:numPr>
+          <w:ilvl w:val="3"/>
+          <w:numId w:val="38"/>
+        </w:numPr>
+        <w:spacing w:line="360" w:lineRule="atLeast"/>
+        <w:ind w:right="522"/>
+        <w:jc w:val="both"/>
+        <w:rPr>
+          <w:rFonts w:ascii="Times New Roman" w:hAnsi="Times New Roman" w:cs="Times New Roman"/>
+          <w:b/>
+          <w:vanish/>
+          <w:sz w:val="24"/>
+          <w:szCs w:val="24"/>
+        </w:rPr>
+      </w:pPr>
+    </w:p>
+    <w:p>
+      <w:pPr>
+        <w:pStyle w:val="ListParagraph"/>
+        <w:numPr>
+          <w:ilvl w:val="3"/>
+          <w:numId w:val="38"/>
+        </w:numPr>
+        <w:spacing w:line="360" w:lineRule="atLeast"/>
+        <w:ind w:right="522"/>
+        <w:jc w:val="both"/>
+        <w:rPr>
+          <w:rFonts w:ascii="Times New Roman" w:hAnsi="Times New Roman" w:cs="Times New Roman"/>
+          <w:b/>
+          <w:vanish/>
+          <w:sz w:val="24"/>
+          <w:szCs w:val="24"/>
+        </w:rPr>
+      </w:pPr>
+    </w:p>
+    <w:p>
+      <w:pPr>
+        <w:pStyle w:val="ListParagraph"/>
+        <w:numPr>
+          <w:ilvl w:val="3"/>
+          <w:numId w:val="38"/>
+        </w:numPr>
+        <w:spacing w:line="360" w:lineRule="atLeast"/>
+        <w:ind w:right="522"/>
+        <w:jc w:val="both"/>
+        <w:rPr>
+          <w:rFonts w:ascii="Times New Roman" w:hAnsi="Times New Roman" w:cs="Times New Roman"/>
+          <w:b/>
+          <w:sz w:val="24"/>
+          <w:szCs w:val="24"/>
+        </w:rPr>
+      </w:pPr>
+      <w:r>
+        <w:rPr>
+          <w:rFonts w:ascii="Times New Roman" w:hAnsi="Times New Roman" w:cs="Times New Roman"/>
+          <w:b/>
+          <w:sz w:val="24"/>
+          <w:szCs w:val="24"/>
+        </w:rPr>
+        <w:t>Large k (e.g., k = 21):</w:t>
+      </w:r>
+    </w:p>
+    <w:p>
+      <w:pPr>
+        <w:pStyle w:val="ListParagraph"/>
+        <w:numPr>
+          <w:ilvl w:val="0"/>
+          <w:numId w:val="37"/>
+        </w:numPr>
+        <w:spacing w:line="360" w:lineRule="atLeast"/>
+        <w:ind w:right="522"/>
+        <w:jc w:val="both"/>
+        <w:rPr>
+          <w:rFonts w:ascii="Times New Roman" w:hAnsi="Times New Roman" w:cs="Times New Roman"/>
+          <w:bCs/>
+          <w:sz w:val="24"/>
+          <w:szCs w:val="24"/>
+        </w:rPr>
+      </w:pPr>
+      <w:r>
+        <w:rPr>
+          <w:rFonts w:ascii="Times New Roman" w:hAnsi="Times New Roman" w:cs="Times New Roman"/>
+          <w:bCs/>
+          <w:sz w:val="24"/>
+          <w:szCs w:val="24"/>
+        </w:rPr>
+        <w:t>High bias, low variance.</w:t>
+      </w:r>
+    </w:p>
+    <w:p>
+      <w:pPr>
+        <w:pStyle w:val="ListParagraph"/>
+        <w:numPr>
+          <w:ilvl w:val="0"/>
+          <w:numId w:val="37"/>
+        </w:numPr>
+        <w:spacing w:line="360" w:lineRule="atLeast"/>
+        <w:ind w:right="522"/>
+        <w:jc w:val="both"/>
+        <w:rPr>
+          <w:rFonts w:ascii="Times New Roman" w:hAnsi="Times New Roman" w:cs="Times New Roman"/>
+          <w:bCs/>
+          <w:sz w:val="24"/>
+          <w:szCs w:val="24"/>
+        </w:rPr>
+      </w:pPr>
+      <w:r>
+        <w:rPr>
+          <w:rFonts w:ascii="Times New Roman" w:hAnsi="Times New Roman" w:cs="Times New Roman"/>
+          <w:bCs/>
+          <w:sz w:val="24"/>
+          <w:szCs w:val="24"/>
+        </w:rPr>
+        <w:t>More robust to noise and outliers.</w:t>
+      </w:r>
+    </w:p>
+    <w:p>
+      <w:pPr>
+        <w:pStyle w:val="ListParagraph"/>
+        <w:numPr>
+          <w:ilvl w:val="0"/>
+          <w:numId w:val="37"/>
+        </w:numPr>
+        <w:spacing w:line="360" w:lineRule="atLeast"/>
+        <w:ind w:right="522"/>
+        <w:jc w:val="both"/>
+        <w:rPr>
+          <w:rFonts w:ascii="Times New Roman" w:hAnsi="Times New Roman" w:cs="Times New Roman"/>
+          <w:bCs/>
+          <w:sz w:val="24"/>
+          <w:szCs w:val="24"/>
+        </w:rPr>
+      </w:pPr>
+      <w:r>
+        <w:rPr>
+          <w:rFonts w:ascii="Times New Roman" w:hAnsi="Times New Roman" w:cs="Times New Roman"/>
+          <w:bCs/>
+          <w:sz w:val="24"/>
+          <w:szCs w:val="24"/>
+        </w:rPr>
+        <w:t>Captures global patterns but may miss local details.</w:t>
+      </w:r>
+    </w:p>
+    <w:p>
+      <w:pPr>
+        <w:pStyle w:val="ListParagraph"/>
+        <w:numPr>
+          <w:ilvl w:val="0"/>
+          <w:numId w:val="37"/>
+        </w:numPr>
+        <w:spacing w:line="360" w:lineRule="atLeast"/>
+        <w:ind w:right="522"/>
+        <w:jc w:val="both"/>
+        <w:rPr>
+          <w:rFonts w:ascii="Times New Roman" w:hAnsi="Times New Roman" w:cs="Times New Roman"/>
           <w:bCs/>
           <w:sz w:val="24"/>
           <w:szCs w:val="24"/>
@@ -1608,6 +1887,20 @@
         </w:rPr>
         <w:t>Prone to underfitting.</w:t>
       </w:r>
+    </w:p>
+    <w:p>
+      <w:pPr>
+        <w:pStyle w:val="ListParagraph"/>
+        <w:spacing w:line="360" w:lineRule="atLeast"/>
+        <w:ind w:left="1800" w:right="522" w:firstLine="0"/>
+        <w:jc w:val="both"/>
+        <w:rPr>
+          <w:rFonts w:ascii="Times New Roman" w:hAnsi="Times New Roman" w:cs="Times New Roman"/>
+          <w:bCs/>
+          <w:sz w:val="24"/>
+          <w:szCs w:val="24"/>
+        </w:rPr>
+      </w:pPr>
     </w:p>
     <w:p>
       <w:pPr>
@@ -1657,17 +1950,44 @@
           <w:sz w:val="24"/>
           <w:szCs w:val="24"/>
         </w:rPr>
-        <w:t xml:space="preserve">A Voting Classifier is an ensemble machine learning model that combines the predictions from multiple individual models (classifiers) to make a final prediction. It operates based </w:t>
-      </w:r>
-      <w:r>
-        <w:rPr>
-          <w:rFonts w:ascii="Times New Roman" w:hAnsi="Times New Roman" w:cs="Times New Roman"/>
-          <w:bCs/>
-          <w:sz w:val="24"/>
-          <w:szCs w:val="24"/>
-        </w:rPr>
-        <w:lastRenderedPageBreak/>
-        <w:t>on the principle of "majority voting," where each classifier in the ensemble "votes" for a class, and the class with the majority of votes becomes the final predicted class.</w:t>
+        <w:t xml:space="preserve">A Voting Classifier is an ensemble machine learning model that combines the predictions from multiple individual models (classifiers) to make a final prediction. It operates based on the principle of "majority voting," where each classifier in the ensemble "votes" for a class, and the class with </w:t>
+      </w:r>
+      <w:r>
+        <w:rPr>
+          <w:rFonts w:ascii="Times New Roman" w:hAnsi="Times New Roman" w:cs="Times New Roman"/>
+          <w:bCs/>
+          <w:sz w:val="24"/>
+          <w:szCs w:val="24"/>
+        </w:rPr>
+        <w:t>most</w:t>
+      </w:r>
+      <w:r>
+        <w:rPr>
+          <w:rFonts w:ascii="Times New Roman" w:hAnsi="Times New Roman" w:cs="Times New Roman"/>
+          <w:bCs/>
+          <w:sz w:val="24"/>
+          <w:szCs w:val="24"/>
+        </w:rPr>
+        <w:t xml:space="preserve"> votes becomes the final predicted class.</w:t>
+      </w:r>
+    </w:p>
+    <w:p>
+      <w:pPr>
+        <w:rPr>
+          <w:rFonts w:ascii="Times New Roman" w:hAnsi="Times New Roman" w:cs="Times New Roman"/>
+          <w:bCs/>
+          <w:sz w:val="24"/>
+          <w:szCs w:val="24"/>
+        </w:rPr>
+      </w:pPr>
+      <w:r>
+        <w:rPr>
+          <w:rFonts w:ascii="Times New Roman" w:hAnsi="Times New Roman" w:cs="Times New Roman"/>
+          <w:bCs/>
+          <w:sz w:val="24"/>
+          <w:szCs w:val="24"/>
+        </w:rPr>
+        <w:br w:type="page"/>
       </w:r>
     </w:p>
     <w:p>
@@ -1696,6 +2016,7 @@
           <w:sz w:val="32"/>
           <w:szCs w:val="32"/>
         </w:rPr>
+        <w:lastRenderedPageBreak/>
         <w:t>Dataset Description</w:t>
       </w:r>
     </w:p>
@@ -1785,27 +2106,7 @@
             <w:sz w:val="24"/>
             <w:szCs w:val="24"/>
           </w:rPr>
-          <w:t>K</w:t>
-        </w:r>
-        <w:r>
-          <w:rPr>
-            <w:rStyle w:val="Hyperlink"/>
-            <w:rFonts w:ascii="Times New Roman" w:hAnsi="Times New Roman" w:cs="Times New Roman"/>
-            <w:bCs/>
-            <w:sz w:val="24"/>
-            <w:szCs w:val="24"/>
-          </w:rPr>
-          <w:t>a</w:t>
-        </w:r>
-        <w:r>
-          <w:rPr>
-            <w:rStyle w:val="Hyperlink"/>
-            <w:rFonts w:ascii="Times New Roman" w:hAnsi="Times New Roman" w:cs="Times New Roman"/>
-            <w:bCs/>
-            <w:sz w:val="24"/>
-            <w:szCs w:val="24"/>
-          </w:rPr>
-          <w:t>ggle</w:t>
+          <w:t>Kaggle</w:t>
         </w:r>
       </w:hyperlink>
       <w:r>
@@ -1986,15 +2287,6 @@
           <w:szCs w:val="24"/>
         </w:rPr>
       </w:pPr>
-      <w:r>
-        <w:rPr>
-          <w:rFonts w:ascii="Times New Roman" w:hAnsi="Times New Roman" w:cs="Times New Roman"/>
-          <w:bCs/>
-          <w:sz w:val="24"/>
-          <w:szCs w:val="24"/>
-        </w:rPr>
-        <w:br w:type="page"/>
-      </w:r>
     </w:p>
     <w:p>
       <w:pPr>
@@ -2022,7 +2314,6 @@
           <w:sz w:val="32"/>
           <w:szCs w:val="32"/>
         </w:rPr>
-        <w:lastRenderedPageBreak/>
         <w:t>Experimental Results</w:t>
       </w:r>
     </w:p>
@@ -2113,27 +2404,7 @@
           <w:sz w:val="24"/>
           <w:szCs w:val="24"/>
         </w:rPr>
-        <w:t xml:space="preserve"> consists of multiple convolutional layers with </w:t>
-      </w:r>
-      <w:proofErr w:type="spellStart"/>
-      <w:r>
-        <w:rPr>
-          <w:rFonts w:ascii="Times New Roman" w:hAnsi="Times New Roman" w:cs="Times New Roman"/>
-          <w:bCs/>
-          <w:sz w:val="24"/>
-          <w:szCs w:val="24"/>
-        </w:rPr>
-        <w:t>ReLU</w:t>
-      </w:r>
-      <w:proofErr w:type="spellEnd"/>
-      <w:r>
-        <w:rPr>
-          <w:rFonts w:ascii="Times New Roman" w:hAnsi="Times New Roman" w:cs="Times New Roman"/>
-          <w:bCs/>
-          <w:sz w:val="24"/>
-          <w:szCs w:val="24"/>
-        </w:rPr>
-        <w:t xml:space="preserve"> activation and max-pooling operations, followed by fully connected layers for classification. The network starts with 3 input channels and gradually increases the number of filters in convolutional layers, capturing hierarchical features. The final fully connected layers reduce the feature dimensionality and output the classification results for 20</w:t>
+        <w:t xml:space="preserve"> consists of multiple convolutional layers with ReLU activation and max-pooling operations, followed by fully connected layers for classification. The network starts with 3 input channels and gradually increases the number of filters in convolutional layers, capturing hierarchical features. The final fully connected layers reduce the feature dimensionality and output the classification results for 20</w:t>
       </w:r>
       <w:r>
         <w:rPr>
@@ -2212,27 +2483,7 @@
           <w:sz w:val="24"/>
           <w:szCs w:val="24"/>
         </w:rPr>
-        <w:t xml:space="preserve">modifies the classification head of a pre-trained </w:t>
-      </w:r>
-      <w:proofErr w:type="spellStart"/>
-      <w:r>
-        <w:rPr>
-          <w:rFonts w:ascii="Times New Roman" w:hAnsi="Times New Roman" w:cs="Times New Roman"/>
-          <w:bCs/>
-          <w:sz w:val="24"/>
-          <w:szCs w:val="24"/>
-        </w:rPr>
-        <w:t>ResNet</w:t>
-      </w:r>
-      <w:proofErr w:type="spellEnd"/>
-      <w:r>
-        <w:rPr>
-          <w:rFonts w:ascii="Times New Roman" w:hAnsi="Times New Roman" w:cs="Times New Roman"/>
-          <w:bCs/>
-          <w:sz w:val="24"/>
-          <w:szCs w:val="24"/>
-        </w:rPr>
-        <w:t xml:space="preserve"> model</w:t>
+        <w:t>modifies the classification head of a pre-trained ResNet model</w:t>
       </w:r>
       <w:r>
         <w:rPr>
@@ -2250,27 +2501,7 @@
           <w:sz w:val="24"/>
           <w:szCs w:val="24"/>
         </w:rPr>
-        <w:t xml:space="preserve">. It replaces the existing fully connected layer with a new sequence of layers, including a linear layer with 256 output features, </w:t>
-      </w:r>
-      <w:proofErr w:type="spellStart"/>
-      <w:r>
-        <w:rPr>
-          <w:rFonts w:ascii="Times New Roman" w:hAnsi="Times New Roman" w:cs="Times New Roman"/>
-          <w:bCs/>
-          <w:sz w:val="24"/>
-          <w:szCs w:val="24"/>
-        </w:rPr>
-        <w:t>ReLU</w:t>
-      </w:r>
-      <w:proofErr w:type="spellEnd"/>
-      <w:r>
-        <w:rPr>
-          <w:rFonts w:ascii="Times New Roman" w:hAnsi="Times New Roman" w:cs="Times New Roman"/>
-          <w:bCs/>
-          <w:sz w:val="24"/>
-          <w:szCs w:val="24"/>
-        </w:rPr>
-        <w:t xml:space="preserve"> activation, dropout for regularization, another linear layer for the final output of 20</w:t>
+        <w:t>. It replaces the existing fully connected layer with a new sequence of layers, including a linear layer with 256 output features, ReLU activation, dropout for regularization, another linear layer for the final output of 20</w:t>
       </w:r>
       <w:r>
         <w:rPr>
@@ -2299,25 +2530,14 @@
         </w:rPr>
         <w:t xml:space="preserve"> </w:t>
       </w:r>
-      <w:proofErr w:type="spellStart"/>
-      <w:r>
-        <w:rPr>
-          <w:rFonts w:ascii="Times New Roman" w:hAnsi="Times New Roman" w:cs="Times New Roman"/>
-          <w:bCs/>
-          <w:sz w:val="24"/>
-          <w:szCs w:val="24"/>
-        </w:rPr>
-        <w:t>Softmax</w:t>
-      </w:r>
-      <w:proofErr w:type="spellEnd"/>
-      <w:r>
-        <w:rPr>
-          <w:rFonts w:ascii="Times New Roman" w:hAnsi="Times New Roman" w:cs="Times New Roman"/>
-          <w:bCs/>
-          <w:sz w:val="24"/>
-          <w:szCs w:val="24"/>
-        </w:rPr>
-        <w:t xml:space="preserve"> activation.</w:t>
+      <w:r>
+        <w:rPr>
+          <w:rFonts w:ascii="Times New Roman" w:hAnsi="Times New Roman" w:cs="Times New Roman"/>
+          <w:bCs/>
+          <w:sz w:val="24"/>
+          <w:szCs w:val="24"/>
+        </w:rPr>
+        <w:t>Softmax activation.</w:t>
       </w:r>
     </w:p>
     <w:p>
@@ -2473,6 +2693,7 @@
           <w:sz w:val="28"/>
           <w:szCs w:val="28"/>
         </w:rPr>
+        <w:lastRenderedPageBreak/>
         <w:t>Comparative Analysis</w:t>
       </w:r>
     </w:p>
@@ -2496,25 +2717,26 @@
         <w:tblLook w:val="04A0" w:firstRow="1" w:lastRow="0" w:firstColumn="1" w:lastColumn="0" w:noHBand="0" w:noVBand="1"/>
       </w:tblPr>
       <w:tblGrid>
-        <w:gridCol w:w="4508"/>
-        <w:gridCol w:w="4508"/>
+        <w:gridCol w:w="3228"/>
+        <w:gridCol w:w="3493"/>
+        <w:gridCol w:w="2295"/>
       </w:tblGrid>
       <w:tr>
         <w:tc>
           <w:tcPr>
-            <w:tcW w:w="4508" w:type="dxa"/>
+            <w:tcW w:w="3228" w:type="dxa"/>
           </w:tcPr>
           <w:p>
             <w:pPr>
               <w:spacing w:line="360" w:lineRule="atLeast"/>
-              <w:ind w:right="522"/>
+              <w:ind w:right="-120"/>
               <w:jc w:val="center"/>
               <w:rPr>
                 <w:rFonts w:ascii="Times New Roman" w:hAnsi="Times New Roman" w:cs="Times New Roman"/>
                 <w:b/>
                 <w:bCs/>
-                <w:sz w:val="28"/>
-                <w:szCs w:val="28"/>
+                <w:sz w:val="20"/>
+                <w:szCs w:val="20"/>
               </w:rPr>
             </w:pPr>
             <w:r>
@@ -2522,8 +2744,8 @@
                 <w:rFonts w:ascii="Times New Roman" w:hAnsi="Times New Roman" w:cs="Times New Roman"/>
                 <w:b/>
                 <w:bCs/>
-                <w:sz w:val="28"/>
-                <w:szCs w:val="28"/>
+                <w:sz w:val="20"/>
+                <w:szCs w:val="20"/>
               </w:rPr>
               <w:t>Model Name</w:t>
             </w:r>
@@ -2531,19 +2753,19 @@
         </w:tc>
         <w:tc>
           <w:tcPr>
-            <w:tcW w:w="4508" w:type="dxa"/>
+            <w:tcW w:w="3493" w:type="dxa"/>
           </w:tcPr>
           <w:p>
             <w:pPr>
               <w:spacing w:line="360" w:lineRule="atLeast"/>
-              <w:ind w:right="522"/>
+              <w:ind w:right="-138"/>
               <w:jc w:val="center"/>
               <w:rPr>
                 <w:rFonts w:ascii="Times New Roman" w:hAnsi="Times New Roman" w:cs="Times New Roman"/>
                 <w:b/>
                 <w:bCs/>
-                <w:sz w:val="28"/>
-                <w:szCs w:val="28"/>
+                <w:sz w:val="20"/>
+                <w:szCs w:val="20"/>
               </w:rPr>
             </w:pPr>
             <w:r>
@@ -2551,10 +2773,49 @@
                 <w:rFonts w:ascii="Times New Roman" w:hAnsi="Times New Roman" w:cs="Times New Roman"/>
                 <w:b/>
                 <w:bCs/>
-                <w:sz w:val="28"/>
-                <w:szCs w:val="28"/>
+                <w:sz w:val="20"/>
+                <w:szCs w:val="20"/>
               </w:rPr>
-              <w:t>Accuracy %</w:t>
+              <w:t>Accuracy % (No Normalisation and Augmentation)</w:t>
+            </w:r>
+          </w:p>
+        </w:tc>
+        <w:tc>
+          <w:tcPr>
+            <w:tcW w:w="2295" w:type="dxa"/>
+          </w:tcPr>
+          <w:p>
+            <w:pPr>
+              <w:spacing w:line="360" w:lineRule="atLeast"/>
+              <w:ind w:right="-84"/>
+              <w:jc w:val="center"/>
+              <w:rPr>
+                <w:rFonts w:ascii="Times New Roman" w:hAnsi="Times New Roman" w:cs="Times New Roman"/>
+                <w:b/>
+                <w:bCs/>
+                <w:sz w:val="20"/>
+                <w:szCs w:val="20"/>
+              </w:rPr>
+            </w:pPr>
+            <w:r>
+              <w:rPr>
+                <w:rFonts w:ascii="Times New Roman" w:hAnsi="Times New Roman" w:cs="Times New Roman"/>
+                <w:b/>
+                <w:bCs/>
+                <w:sz w:val="20"/>
+                <w:szCs w:val="20"/>
+              </w:rPr>
+              <w:t>Accurac</w:t>
+            </w:r>
+            <w:r>
+              <w:rPr>
+                <w:rFonts w:ascii="Times New Roman" w:hAnsi="Times New Roman" w:cs="Times New Roman"/>
+                <w:b/>
+                <w:bCs/>
+                <w:sz w:val="20"/>
+                <w:szCs w:val="20"/>
+              </w:rPr>
+              <w:t>y (With Normalisation &amp; Augmentation)</w:t>
             </w:r>
           </w:p>
         </w:tc>
@@ -2562,24 +2823,24 @@
       <w:tr>
         <w:tc>
           <w:tcPr>
-            <w:tcW w:w="4508" w:type="dxa"/>
+            <w:tcW w:w="3228" w:type="dxa"/>
           </w:tcPr>
           <w:p>
             <w:pPr>
               <w:spacing w:line="360" w:lineRule="atLeast"/>
-              <w:ind w:right="522"/>
+              <w:ind w:right="-120"/>
               <w:jc w:val="center"/>
               <w:rPr>
                 <w:rFonts w:ascii="Times New Roman" w:hAnsi="Times New Roman" w:cs="Times New Roman"/>
-                <w:sz w:val="28"/>
-                <w:szCs w:val="28"/>
+                <w:sz w:val="20"/>
+                <w:szCs w:val="20"/>
               </w:rPr>
             </w:pPr>
             <w:r>
               <w:rPr>
                 <w:rFonts w:ascii="Times New Roman" w:hAnsi="Times New Roman" w:cs="Times New Roman"/>
-                <w:sz w:val="28"/>
-                <w:szCs w:val="28"/>
+                <w:sz w:val="20"/>
+                <w:szCs w:val="20"/>
               </w:rPr>
               <w:t>Scratch Model</w:t>
             </w:r>
@@ -2587,26 +2848,51 @@
         </w:tc>
         <w:tc>
           <w:tcPr>
-            <w:tcW w:w="4508" w:type="dxa"/>
+            <w:tcW w:w="3493" w:type="dxa"/>
           </w:tcPr>
           <w:p>
             <w:pPr>
               <w:spacing w:line="360" w:lineRule="atLeast"/>
-              <w:ind w:right="522"/>
+              <w:ind w:right="-120"/>
               <w:jc w:val="center"/>
               <w:rPr>
                 <w:rFonts w:ascii="Times New Roman" w:hAnsi="Times New Roman" w:cs="Times New Roman"/>
-                <w:sz w:val="28"/>
-                <w:szCs w:val="28"/>
+                <w:sz w:val="20"/>
+                <w:szCs w:val="20"/>
               </w:rPr>
             </w:pPr>
             <w:r>
               <w:rPr>
                 <w:rFonts w:ascii="Times New Roman" w:hAnsi="Times New Roman" w:cs="Times New Roman"/>
-                <w:sz w:val="28"/>
-                <w:szCs w:val="28"/>
+                <w:sz w:val="20"/>
+                <w:szCs w:val="20"/>
               </w:rPr>
               <w:t>45.21</w:t>
+            </w:r>
+          </w:p>
+        </w:tc>
+        <w:tc>
+          <w:tcPr>
+            <w:tcW w:w="2295" w:type="dxa"/>
+          </w:tcPr>
+          <w:p>
+            <w:pPr>
+              <w:spacing w:line="360" w:lineRule="atLeast"/>
+              <w:ind w:right="-120"/>
+              <w:jc w:val="center"/>
+              <w:rPr>
+                <w:rFonts w:ascii="Times New Roman" w:hAnsi="Times New Roman" w:cs="Times New Roman"/>
+                <w:sz w:val="20"/>
+                <w:szCs w:val="20"/>
+              </w:rPr>
+            </w:pPr>
+            <w:r>
+              <w:rPr>
+                <w:rFonts w:ascii="Times New Roman" w:hAnsi="Times New Roman" w:cs="Times New Roman"/>
+                <w:sz w:val="20"/>
+                <w:szCs w:val="20"/>
+              </w:rPr>
+              <w:t>-</w:t>
             </w:r>
           </w:p>
         </w:tc>
@@ -2614,61 +2900,76 @@
       <w:tr>
         <w:tc>
           <w:tcPr>
-            <w:tcW w:w="4508" w:type="dxa"/>
+            <w:tcW w:w="3228" w:type="dxa"/>
           </w:tcPr>
           <w:p>
             <w:pPr>
               <w:spacing w:line="360" w:lineRule="atLeast"/>
-              <w:ind w:right="522"/>
+              <w:ind w:right="-120"/>
               <w:jc w:val="center"/>
               <w:rPr>
                 <w:rFonts w:ascii="Times New Roman" w:hAnsi="Times New Roman" w:cs="Times New Roman"/>
-                <w:sz w:val="28"/>
-                <w:szCs w:val="28"/>
+                <w:sz w:val="20"/>
+                <w:szCs w:val="20"/>
               </w:rPr>
             </w:pPr>
-            <w:proofErr w:type="spellStart"/>
             <w:r>
               <w:rPr>
                 <w:rFonts w:ascii="Times New Roman" w:hAnsi="Times New Roman" w:cs="Times New Roman"/>
-                <w:sz w:val="28"/>
-                <w:szCs w:val="28"/>
+                <w:sz w:val="20"/>
+                <w:szCs w:val="20"/>
               </w:rPr>
-              <w:t>ResNet</w:t>
-            </w:r>
-            <w:proofErr w:type="spellEnd"/>
-            <w:r>
-              <w:rPr>
-                <w:rFonts w:ascii="Times New Roman" w:hAnsi="Times New Roman" w:cs="Times New Roman"/>
-                <w:sz w:val="28"/>
-                <w:szCs w:val="28"/>
-              </w:rPr>
-              <w:t xml:space="preserve"> Transfer Learning</w:t>
+              <w:t>ResNet Transfer Learning</w:t>
             </w:r>
           </w:p>
         </w:tc>
         <w:tc>
           <w:tcPr>
-            <w:tcW w:w="4508" w:type="dxa"/>
+            <w:tcW w:w="3493" w:type="dxa"/>
           </w:tcPr>
           <w:p>
             <w:pPr>
               <w:spacing w:line="360" w:lineRule="atLeast"/>
-              <w:ind w:right="522"/>
+              <w:ind w:right="-120"/>
               <w:jc w:val="center"/>
               <w:rPr>
                 <w:rFonts w:ascii="Times New Roman" w:hAnsi="Times New Roman" w:cs="Times New Roman"/>
-                <w:sz w:val="28"/>
-                <w:szCs w:val="28"/>
+                <w:sz w:val="20"/>
+                <w:szCs w:val="20"/>
               </w:rPr>
             </w:pPr>
             <w:r>
               <w:rPr>
                 <w:rFonts w:ascii="Times New Roman" w:hAnsi="Times New Roman" w:cs="Times New Roman"/>
-                <w:sz w:val="28"/>
-                <w:szCs w:val="28"/>
+                <w:sz w:val="20"/>
+                <w:szCs w:val="20"/>
               </w:rPr>
               <w:t>80.46</w:t>
+            </w:r>
+          </w:p>
+        </w:tc>
+        <w:tc>
+          <w:tcPr>
+            <w:tcW w:w="2295" w:type="dxa"/>
+          </w:tcPr>
+          <w:p>
+            <w:pPr>
+              <w:spacing w:line="360" w:lineRule="atLeast"/>
+              <w:ind w:right="-120"/>
+              <w:jc w:val="center"/>
+              <w:rPr>
+                <w:rFonts w:ascii="Times New Roman" w:hAnsi="Times New Roman" w:cs="Times New Roman"/>
+                <w:sz w:val="20"/>
+                <w:szCs w:val="20"/>
+              </w:rPr>
+            </w:pPr>
+            <w:r>
+              <w:rPr>
+                <w:rFonts w:ascii="Times New Roman" w:hAnsi="Times New Roman" w:cs="Times New Roman"/>
+                <w:sz w:val="20"/>
+                <w:szCs w:val="20"/>
+              </w:rPr>
+              <w:t>-</w:t>
             </w:r>
           </w:p>
         </w:tc>
@@ -2676,24 +2977,24 @@
       <w:tr>
         <w:tc>
           <w:tcPr>
-            <w:tcW w:w="4508" w:type="dxa"/>
+            <w:tcW w:w="3228" w:type="dxa"/>
           </w:tcPr>
           <w:p>
             <w:pPr>
               <w:spacing w:line="360" w:lineRule="atLeast"/>
-              <w:ind w:right="522"/>
+              <w:ind w:right="-120"/>
               <w:jc w:val="center"/>
               <w:rPr>
                 <w:rFonts w:ascii="Times New Roman" w:hAnsi="Times New Roman" w:cs="Times New Roman"/>
-                <w:sz w:val="28"/>
-                <w:szCs w:val="28"/>
+                <w:sz w:val="20"/>
+                <w:szCs w:val="20"/>
               </w:rPr>
             </w:pPr>
             <w:r>
               <w:rPr>
                 <w:rFonts w:ascii="Times New Roman" w:hAnsi="Times New Roman" w:cs="Times New Roman"/>
-                <w:sz w:val="28"/>
-                <w:szCs w:val="28"/>
+                <w:sz w:val="20"/>
+                <w:szCs w:val="20"/>
               </w:rPr>
               <w:t>Random Forest Classifier</w:t>
             </w:r>
@@ -2701,26 +3002,51 @@
         </w:tc>
         <w:tc>
           <w:tcPr>
-            <w:tcW w:w="4508" w:type="dxa"/>
+            <w:tcW w:w="3493" w:type="dxa"/>
           </w:tcPr>
           <w:p>
             <w:pPr>
               <w:spacing w:line="360" w:lineRule="atLeast"/>
-              <w:ind w:right="522"/>
+              <w:ind w:right="-120"/>
               <w:jc w:val="center"/>
               <w:rPr>
                 <w:rFonts w:ascii="Times New Roman" w:hAnsi="Times New Roman" w:cs="Times New Roman"/>
-                <w:sz w:val="28"/>
-                <w:szCs w:val="28"/>
+                <w:sz w:val="20"/>
+                <w:szCs w:val="20"/>
               </w:rPr>
             </w:pPr>
             <w:r>
               <w:rPr>
                 <w:rFonts w:ascii="Times New Roman" w:hAnsi="Times New Roman" w:cs="Times New Roman"/>
-                <w:sz w:val="28"/>
-                <w:szCs w:val="28"/>
+                <w:sz w:val="20"/>
+                <w:szCs w:val="20"/>
               </w:rPr>
               <w:t>29.44</w:t>
+            </w:r>
+          </w:p>
+        </w:tc>
+        <w:tc>
+          <w:tcPr>
+            <w:tcW w:w="2295" w:type="dxa"/>
+          </w:tcPr>
+          <w:p>
+            <w:pPr>
+              <w:spacing w:line="360" w:lineRule="atLeast"/>
+              <w:ind w:right="-120"/>
+              <w:jc w:val="center"/>
+              <w:rPr>
+                <w:rFonts w:ascii="Times New Roman" w:hAnsi="Times New Roman" w:cs="Times New Roman"/>
+                <w:sz w:val="20"/>
+                <w:szCs w:val="20"/>
+              </w:rPr>
+            </w:pPr>
+            <w:r>
+              <w:rPr>
+                <w:rFonts w:ascii="Times New Roman" w:hAnsi="Times New Roman" w:cs="Times New Roman"/>
+                <w:sz w:val="20"/>
+                <w:szCs w:val="20"/>
+              </w:rPr>
+              <w:t>29.86</w:t>
             </w:r>
           </w:p>
         </w:tc>
@@ -2728,24 +3054,24 @@
       <w:tr>
         <w:tc>
           <w:tcPr>
-            <w:tcW w:w="4508" w:type="dxa"/>
+            <w:tcW w:w="3228" w:type="dxa"/>
           </w:tcPr>
           <w:p>
             <w:pPr>
               <w:spacing w:line="360" w:lineRule="atLeast"/>
-              <w:ind w:right="522"/>
+              <w:ind w:right="-120"/>
               <w:jc w:val="center"/>
               <w:rPr>
                 <w:rFonts w:ascii="Times New Roman" w:hAnsi="Times New Roman" w:cs="Times New Roman"/>
-                <w:sz w:val="28"/>
-                <w:szCs w:val="28"/>
+                <w:sz w:val="20"/>
+                <w:szCs w:val="20"/>
               </w:rPr>
             </w:pPr>
             <w:r>
               <w:rPr>
                 <w:rFonts w:ascii="Times New Roman" w:hAnsi="Times New Roman" w:cs="Times New Roman"/>
-                <w:sz w:val="28"/>
-                <w:szCs w:val="28"/>
+                <w:sz w:val="20"/>
+                <w:szCs w:val="20"/>
               </w:rPr>
               <w:t>Gaussian Naïve Bayes</w:t>
             </w:r>
@@ -2753,76 +3079,49 @@
         </w:tc>
         <w:tc>
           <w:tcPr>
-            <w:tcW w:w="4508" w:type="dxa"/>
+            <w:tcW w:w="3493" w:type="dxa"/>
           </w:tcPr>
           <w:p>
             <w:pPr>
               <w:spacing w:line="360" w:lineRule="atLeast"/>
-              <w:ind w:right="522"/>
+              <w:ind w:right="-120"/>
               <w:jc w:val="center"/>
               <w:rPr>
                 <w:rFonts w:ascii="Times New Roman" w:hAnsi="Times New Roman" w:cs="Times New Roman"/>
-                <w:sz w:val="28"/>
-                <w:szCs w:val="28"/>
+                <w:sz w:val="20"/>
+                <w:szCs w:val="20"/>
               </w:rPr>
             </w:pPr>
             <w:r>
               <w:rPr>
                 <w:rFonts w:ascii="Times New Roman" w:hAnsi="Times New Roman" w:cs="Times New Roman"/>
-                <w:sz w:val="28"/>
-                <w:szCs w:val="28"/>
+                <w:sz w:val="20"/>
+                <w:szCs w:val="20"/>
               </w:rPr>
               <w:t>19.16</w:t>
             </w:r>
           </w:p>
         </w:tc>
-      </w:tr>
-      <w:tr>
         <w:tc>
           <w:tcPr>
-            <w:tcW w:w="4508" w:type="dxa"/>
+            <w:tcW w:w="2295" w:type="dxa"/>
           </w:tcPr>
           <w:p>
             <w:pPr>
               <w:spacing w:line="360" w:lineRule="atLeast"/>
-              <w:ind w:right="522"/>
+              <w:ind w:right="-120"/>
               <w:jc w:val="center"/>
               <w:rPr>
                 <w:rFonts w:ascii="Times New Roman" w:hAnsi="Times New Roman" w:cs="Times New Roman"/>
-                <w:sz w:val="28"/>
-                <w:szCs w:val="28"/>
+                <w:sz w:val="20"/>
+                <w:szCs w:val="20"/>
               </w:rPr>
             </w:pPr>
             <w:r>
               <w:rPr>
                 <w:rFonts w:ascii="Times New Roman" w:hAnsi="Times New Roman" w:cs="Times New Roman"/>
-                <w:sz w:val="28"/>
-                <w:szCs w:val="28"/>
-              </w:rPr>
-              <w:t>Decision Tree Classifier</w:t>
-            </w:r>
-          </w:p>
-        </w:tc>
-        <w:tc>
-          <w:tcPr>
-            <w:tcW w:w="4508" w:type="dxa"/>
-          </w:tcPr>
-          <w:p>
-            <w:pPr>
-              <w:spacing w:line="360" w:lineRule="atLeast"/>
-              <w:ind w:right="522"/>
-              <w:jc w:val="center"/>
-              <w:rPr>
-                <w:rFonts w:ascii="Times New Roman" w:hAnsi="Times New Roman" w:cs="Times New Roman"/>
-                <w:sz w:val="28"/>
-                <w:szCs w:val="28"/>
-              </w:rPr>
-            </w:pPr>
-            <w:r>
-              <w:rPr>
-                <w:rFonts w:ascii="Times New Roman" w:hAnsi="Times New Roman" w:cs="Times New Roman"/>
-                <w:sz w:val="28"/>
-                <w:szCs w:val="28"/>
+                <w:sz w:val="20"/>
+                <w:szCs w:val="20"/>
               </w:rPr>
               <w:t>18.85</w:t>
             </w:r>
@@ -2832,24 +3131,101 @@
       <w:tr>
         <w:tc>
           <w:tcPr>
-            <w:tcW w:w="4508" w:type="dxa"/>
+            <w:tcW w:w="3228" w:type="dxa"/>
           </w:tcPr>
           <w:p>
             <w:pPr>
               <w:spacing w:line="360" w:lineRule="atLeast"/>
-              <w:ind w:right="522"/>
+              <w:ind w:right="-120"/>
               <w:jc w:val="center"/>
               <w:rPr>
                 <w:rFonts w:ascii="Times New Roman" w:hAnsi="Times New Roman" w:cs="Times New Roman"/>
-                <w:sz w:val="28"/>
-                <w:szCs w:val="28"/>
+                <w:sz w:val="20"/>
+                <w:szCs w:val="20"/>
               </w:rPr>
             </w:pPr>
             <w:r>
               <w:rPr>
                 <w:rFonts w:ascii="Times New Roman" w:hAnsi="Times New Roman" w:cs="Times New Roman"/>
-                <w:sz w:val="28"/>
-                <w:szCs w:val="28"/>
+                <w:sz w:val="20"/>
+                <w:szCs w:val="20"/>
+              </w:rPr>
+              <w:t>Decision Tree Classifier</w:t>
+            </w:r>
+          </w:p>
+        </w:tc>
+        <w:tc>
+          <w:tcPr>
+            <w:tcW w:w="3493" w:type="dxa"/>
+          </w:tcPr>
+          <w:p>
+            <w:pPr>
+              <w:spacing w:line="360" w:lineRule="atLeast"/>
+              <w:ind w:right="-120"/>
+              <w:jc w:val="center"/>
+              <w:rPr>
+                <w:rFonts w:ascii="Times New Roman" w:hAnsi="Times New Roman" w:cs="Times New Roman"/>
+                <w:sz w:val="20"/>
+                <w:szCs w:val="20"/>
+              </w:rPr>
+            </w:pPr>
+            <w:r>
+              <w:rPr>
+                <w:rFonts w:ascii="Times New Roman" w:hAnsi="Times New Roman" w:cs="Times New Roman"/>
+                <w:sz w:val="20"/>
+                <w:szCs w:val="20"/>
+              </w:rPr>
+              <w:t>18.85</w:t>
+            </w:r>
+          </w:p>
+        </w:tc>
+        <w:tc>
+          <w:tcPr>
+            <w:tcW w:w="2295" w:type="dxa"/>
+          </w:tcPr>
+          <w:p>
+            <w:pPr>
+              <w:spacing w:line="360" w:lineRule="atLeast"/>
+              <w:ind w:right="-120"/>
+              <w:jc w:val="center"/>
+              <w:rPr>
+                <w:rFonts w:ascii="Times New Roman" w:hAnsi="Times New Roman" w:cs="Times New Roman"/>
+                <w:sz w:val="20"/>
+                <w:szCs w:val="20"/>
+              </w:rPr>
+            </w:pPr>
+            <w:r>
+              <w:rPr>
+                <w:rFonts w:ascii="Times New Roman" w:hAnsi="Times New Roman" w:cs="Times New Roman"/>
+                <w:sz w:val="20"/>
+                <w:szCs w:val="20"/>
+              </w:rPr>
+              <w:t>17.46</w:t>
+            </w:r>
+          </w:p>
+        </w:tc>
+      </w:tr>
+      <w:tr>
+        <w:tc>
+          <w:tcPr>
+            <w:tcW w:w="3228" w:type="dxa"/>
+          </w:tcPr>
+          <w:p>
+            <w:pPr>
+              <w:spacing w:line="360" w:lineRule="atLeast"/>
+              <w:ind w:right="-120"/>
+              <w:jc w:val="center"/>
+              <w:rPr>
+                <w:rFonts w:ascii="Times New Roman" w:hAnsi="Times New Roman" w:cs="Times New Roman"/>
+                <w:sz w:val="20"/>
+                <w:szCs w:val="20"/>
+              </w:rPr>
+            </w:pPr>
+            <w:r>
+              <w:rPr>
+                <w:rFonts w:ascii="Times New Roman" w:hAnsi="Times New Roman" w:cs="Times New Roman"/>
+                <w:sz w:val="20"/>
+                <w:szCs w:val="20"/>
               </w:rPr>
               <w:t>KNN (3)</w:t>
             </w:r>
@@ -2857,26 +3233,51 @@
         </w:tc>
         <w:tc>
           <w:tcPr>
-            <w:tcW w:w="4508" w:type="dxa"/>
+            <w:tcW w:w="3493" w:type="dxa"/>
           </w:tcPr>
           <w:p>
             <w:pPr>
               <w:spacing w:line="360" w:lineRule="atLeast"/>
-              <w:ind w:right="522"/>
+              <w:ind w:right="-120"/>
               <w:jc w:val="center"/>
               <w:rPr>
                 <w:rFonts w:ascii="Times New Roman" w:hAnsi="Times New Roman" w:cs="Times New Roman"/>
-                <w:sz w:val="28"/>
-                <w:szCs w:val="28"/>
+                <w:sz w:val="20"/>
+                <w:szCs w:val="20"/>
               </w:rPr>
             </w:pPr>
             <w:r>
               <w:rPr>
                 <w:rFonts w:ascii="Times New Roman" w:hAnsi="Times New Roman" w:cs="Times New Roman"/>
-                <w:sz w:val="28"/>
-                <w:szCs w:val="28"/>
+                <w:sz w:val="20"/>
+                <w:szCs w:val="20"/>
               </w:rPr>
               <w:t>14.21</w:t>
+            </w:r>
+          </w:p>
+        </w:tc>
+        <w:tc>
+          <w:tcPr>
+            <w:tcW w:w="2295" w:type="dxa"/>
+          </w:tcPr>
+          <w:p>
+            <w:pPr>
+              <w:spacing w:line="360" w:lineRule="atLeast"/>
+              <w:ind w:right="-120"/>
+              <w:jc w:val="center"/>
+              <w:rPr>
+                <w:rFonts w:ascii="Times New Roman" w:hAnsi="Times New Roman" w:cs="Times New Roman"/>
+                <w:sz w:val="20"/>
+                <w:szCs w:val="20"/>
+              </w:rPr>
+            </w:pPr>
+            <w:r>
+              <w:rPr>
+                <w:rFonts w:ascii="Times New Roman" w:hAnsi="Times New Roman" w:cs="Times New Roman"/>
+                <w:sz w:val="20"/>
+                <w:szCs w:val="20"/>
+              </w:rPr>
+              <w:t>15.06</w:t>
             </w:r>
           </w:p>
         </w:tc>
@@ -2884,24 +3285,24 @@
       <w:tr>
         <w:tc>
           <w:tcPr>
-            <w:tcW w:w="4508" w:type="dxa"/>
+            <w:tcW w:w="3228" w:type="dxa"/>
           </w:tcPr>
           <w:p>
             <w:pPr>
               <w:spacing w:line="360" w:lineRule="atLeast"/>
-              <w:ind w:right="522"/>
+              <w:ind w:right="-120"/>
               <w:jc w:val="center"/>
               <w:rPr>
                 <w:rFonts w:ascii="Times New Roman" w:hAnsi="Times New Roman" w:cs="Times New Roman"/>
-                <w:sz w:val="28"/>
-                <w:szCs w:val="28"/>
+                <w:sz w:val="20"/>
+                <w:szCs w:val="20"/>
               </w:rPr>
             </w:pPr>
             <w:r>
               <w:rPr>
                 <w:rFonts w:ascii="Times New Roman" w:hAnsi="Times New Roman" w:cs="Times New Roman"/>
-                <w:sz w:val="28"/>
-                <w:szCs w:val="28"/>
+                <w:sz w:val="20"/>
+                <w:szCs w:val="20"/>
               </w:rPr>
               <w:t>KNN (11)</w:t>
             </w:r>
@@ -2909,26 +3310,51 @@
         </w:tc>
         <w:tc>
           <w:tcPr>
-            <w:tcW w:w="4508" w:type="dxa"/>
+            <w:tcW w:w="3493" w:type="dxa"/>
           </w:tcPr>
           <w:p>
             <w:pPr>
               <w:spacing w:line="360" w:lineRule="atLeast"/>
-              <w:ind w:right="522"/>
+              <w:ind w:right="-120"/>
               <w:jc w:val="center"/>
               <w:rPr>
                 <w:rFonts w:ascii="Times New Roman" w:hAnsi="Times New Roman" w:cs="Times New Roman"/>
-                <w:sz w:val="28"/>
-                <w:szCs w:val="28"/>
+                <w:sz w:val="20"/>
+                <w:szCs w:val="20"/>
               </w:rPr>
             </w:pPr>
             <w:r>
               <w:rPr>
                 <w:rFonts w:ascii="Times New Roman" w:hAnsi="Times New Roman" w:cs="Times New Roman"/>
-                <w:sz w:val="28"/>
-                <w:szCs w:val="28"/>
+                <w:sz w:val="20"/>
+                <w:szCs w:val="20"/>
               </w:rPr>
               <w:t>16.15</w:t>
+            </w:r>
+          </w:p>
+        </w:tc>
+        <w:tc>
+          <w:tcPr>
+            <w:tcW w:w="2295" w:type="dxa"/>
+          </w:tcPr>
+          <w:p>
+            <w:pPr>
+              <w:spacing w:line="360" w:lineRule="atLeast"/>
+              <w:ind w:right="-120"/>
+              <w:jc w:val="center"/>
+              <w:rPr>
+                <w:rFonts w:ascii="Times New Roman" w:hAnsi="Times New Roman" w:cs="Times New Roman"/>
+                <w:sz w:val="20"/>
+                <w:szCs w:val="20"/>
+              </w:rPr>
+            </w:pPr>
+            <w:r>
+              <w:rPr>
+                <w:rFonts w:ascii="Times New Roman" w:hAnsi="Times New Roman" w:cs="Times New Roman"/>
+                <w:sz w:val="20"/>
+                <w:szCs w:val="20"/>
+              </w:rPr>
+              <w:t>15.37</w:t>
             </w:r>
           </w:p>
         </w:tc>
@@ -2936,24 +3362,24 @@
       <w:tr>
         <w:tc>
           <w:tcPr>
-            <w:tcW w:w="4508" w:type="dxa"/>
+            <w:tcW w:w="3228" w:type="dxa"/>
           </w:tcPr>
           <w:p>
             <w:pPr>
               <w:spacing w:line="360" w:lineRule="atLeast"/>
-              <w:ind w:right="522"/>
+              <w:ind w:right="-120"/>
               <w:jc w:val="center"/>
               <w:rPr>
                 <w:rFonts w:ascii="Times New Roman" w:hAnsi="Times New Roman" w:cs="Times New Roman"/>
-                <w:sz w:val="28"/>
-                <w:szCs w:val="28"/>
+                <w:sz w:val="20"/>
+                <w:szCs w:val="20"/>
               </w:rPr>
             </w:pPr>
             <w:r>
               <w:rPr>
                 <w:rFonts w:ascii="Times New Roman" w:hAnsi="Times New Roman" w:cs="Times New Roman"/>
-                <w:sz w:val="28"/>
-                <w:szCs w:val="28"/>
+                <w:sz w:val="20"/>
+                <w:szCs w:val="20"/>
               </w:rPr>
               <w:t>KNN (21)</w:t>
             </w:r>
@@ -2961,26 +3387,51 @@
         </w:tc>
         <w:tc>
           <w:tcPr>
-            <w:tcW w:w="4508" w:type="dxa"/>
+            <w:tcW w:w="3493" w:type="dxa"/>
           </w:tcPr>
           <w:p>
             <w:pPr>
               <w:spacing w:line="360" w:lineRule="atLeast"/>
-              <w:ind w:right="522"/>
+              <w:ind w:right="-120"/>
               <w:jc w:val="center"/>
               <w:rPr>
                 <w:rFonts w:ascii="Times New Roman" w:hAnsi="Times New Roman" w:cs="Times New Roman"/>
-                <w:sz w:val="28"/>
-                <w:szCs w:val="28"/>
+                <w:sz w:val="20"/>
+                <w:szCs w:val="20"/>
               </w:rPr>
             </w:pPr>
             <w:r>
               <w:rPr>
                 <w:rFonts w:ascii="Times New Roman" w:hAnsi="Times New Roman" w:cs="Times New Roman"/>
-                <w:sz w:val="28"/>
-                <w:szCs w:val="28"/>
+                <w:sz w:val="20"/>
+                <w:szCs w:val="20"/>
               </w:rPr>
               <w:t>14.68</w:t>
+            </w:r>
+          </w:p>
+        </w:tc>
+        <w:tc>
+          <w:tcPr>
+            <w:tcW w:w="2295" w:type="dxa"/>
+          </w:tcPr>
+          <w:p>
+            <w:pPr>
+              <w:spacing w:line="360" w:lineRule="atLeast"/>
+              <w:ind w:right="-120"/>
+              <w:jc w:val="center"/>
+              <w:rPr>
+                <w:rFonts w:ascii="Times New Roman" w:hAnsi="Times New Roman" w:cs="Times New Roman"/>
+                <w:sz w:val="20"/>
+                <w:szCs w:val="20"/>
+              </w:rPr>
+            </w:pPr>
+            <w:r>
+              <w:rPr>
+                <w:rFonts w:ascii="Times New Roman" w:hAnsi="Times New Roman" w:cs="Times New Roman"/>
+                <w:sz w:val="20"/>
+                <w:szCs w:val="20"/>
+              </w:rPr>
+              <w:t>16.11</w:t>
             </w:r>
           </w:p>
         </w:tc>
@@ -2988,114 +3439,95 @@
       <w:tr>
         <w:tc>
           <w:tcPr>
-            <w:tcW w:w="4508" w:type="dxa"/>
+            <w:tcW w:w="3228" w:type="dxa"/>
           </w:tcPr>
           <w:p>
             <w:pPr>
               <w:spacing w:line="360" w:lineRule="atLeast"/>
-              <w:ind w:right="522"/>
+              <w:ind w:right="-120"/>
               <w:jc w:val="center"/>
               <w:rPr>
                 <w:rFonts w:ascii="Times New Roman" w:hAnsi="Times New Roman" w:cs="Times New Roman"/>
-                <w:sz w:val="28"/>
-                <w:szCs w:val="28"/>
+                <w:sz w:val="20"/>
+                <w:szCs w:val="20"/>
               </w:rPr>
             </w:pPr>
             <w:r>
               <w:rPr>
                 <w:rFonts w:ascii="Times New Roman" w:hAnsi="Times New Roman" w:cs="Times New Roman"/>
-                <w:sz w:val="28"/>
-                <w:szCs w:val="28"/>
+                <w:sz w:val="20"/>
+                <w:szCs w:val="20"/>
               </w:rPr>
-              <w:t>Voting Classifier (</w:t>
-            </w:r>
-            <w:r>
-              <w:rPr>
-                <w:rFonts w:ascii="Times New Roman" w:hAnsi="Times New Roman" w:cs="Times New Roman"/>
-                <w:sz w:val="28"/>
-                <w:szCs w:val="28"/>
-              </w:rPr>
-              <w:t>E</w:t>
-            </w:r>
-            <w:r>
-              <w:rPr>
-                <w:rFonts w:ascii="Times New Roman" w:hAnsi="Times New Roman" w:cs="Times New Roman"/>
-                <w:sz w:val="28"/>
-                <w:szCs w:val="28"/>
-              </w:rPr>
-              <w:t>nsemble</w:t>
-            </w:r>
-            <w:r>
-              <w:rPr>
-                <w:rFonts w:ascii="Times New Roman" w:hAnsi="Times New Roman" w:cs="Times New Roman"/>
-                <w:sz w:val="28"/>
-                <w:szCs w:val="28"/>
-              </w:rPr>
-              <w:t>)</w:t>
+              <w:t>Voting Classifier (Ensemble)</w:t>
             </w:r>
           </w:p>
         </w:tc>
         <w:tc>
           <w:tcPr>
-            <w:tcW w:w="4508" w:type="dxa"/>
+            <w:tcW w:w="3493" w:type="dxa"/>
           </w:tcPr>
           <w:p>
             <w:pPr>
               <w:spacing w:line="360" w:lineRule="atLeast"/>
-              <w:ind w:right="522"/>
+              <w:ind w:right="-120"/>
               <w:jc w:val="center"/>
               <w:rPr>
                 <w:rFonts w:ascii="Times New Roman" w:hAnsi="Times New Roman" w:cs="Times New Roman"/>
-                <w:sz w:val="28"/>
-                <w:szCs w:val="28"/>
+                <w:sz w:val="20"/>
+                <w:szCs w:val="20"/>
               </w:rPr>
             </w:pPr>
             <w:r>
               <w:rPr>
                 <w:rFonts w:ascii="Times New Roman" w:hAnsi="Times New Roman" w:cs="Times New Roman"/>
-                <w:sz w:val="28"/>
-                <w:szCs w:val="28"/>
+                <w:sz w:val="20"/>
+                <w:szCs w:val="20"/>
               </w:rPr>
               <w:t>19.93</w:t>
             </w:r>
           </w:p>
         </w:tc>
+        <w:tc>
+          <w:tcPr>
+            <w:tcW w:w="2295" w:type="dxa"/>
+          </w:tcPr>
+          <w:p>
+            <w:pPr>
+              <w:spacing w:line="360" w:lineRule="atLeast"/>
+              <w:ind w:right="-120"/>
+              <w:jc w:val="center"/>
+              <w:rPr>
+                <w:rFonts w:ascii="Times New Roman" w:hAnsi="Times New Roman" w:cs="Times New Roman"/>
+                <w:sz w:val="20"/>
+                <w:szCs w:val="20"/>
+              </w:rPr>
+            </w:pPr>
+            <w:r>
+              <w:rPr>
+                <w:rFonts w:ascii="Times New Roman" w:hAnsi="Times New Roman" w:cs="Times New Roman"/>
+                <w:sz w:val="20"/>
+                <w:szCs w:val="20"/>
+              </w:rPr>
+              <w:t>19.35</w:t>
+            </w:r>
+          </w:p>
+        </w:tc>
       </w:tr>
     </w:tbl>
     <w:p>
       <w:pPr>
+        <w:pStyle w:val="ListParagraph"/>
         <w:spacing w:line="360" w:lineRule="atLeast"/>
-        <w:ind w:right="522"/>
-        <w:rPr>
-          <w:rFonts w:ascii="Times New Roman" w:hAnsi="Times New Roman" w:cs="Times New Roman"/>
-          <w:b/>
-          <w:bCs/>
-          <w:sz w:val="28"/>
-          <w:szCs w:val="28"/>
-        </w:rPr>
-      </w:pPr>
-    </w:p>
-    <w:p>
-      <w:pPr>
+        <w:ind w:left="360" w:right="522" w:firstLine="0"/>
         <w:jc w:val="both"/>
         <w:rPr>
           <w:rFonts w:ascii="Times New Roman" w:hAnsi="Times New Roman" w:cs="Times New Roman"/>
           <w:b/>
           <w:bCs/>
-          <w:sz w:val="28"/>
-          <w:szCs w:val="28"/>
-        </w:rPr>
-      </w:pPr>
-      <w:r>
-        <w:rPr>
-          <w:rFonts w:ascii="Times New Roman" w:hAnsi="Times New Roman" w:cs="Times New Roman"/>
-          <w:b/>
-          <w:bCs/>
-          <w:sz w:val="28"/>
-          <w:szCs w:val="28"/>
-        </w:rPr>
-        <w:br w:type="page"/>
-      </w:r>
+          <w:sz w:val="32"/>
+          <w:szCs w:val="32"/>
+        </w:rPr>
+      </w:pPr>
     </w:p>
     <w:p>
       <w:pPr>
@@ -3123,7 +3555,6 @@
           <w:sz w:val="32"/>
           <w:szCs w:val="32"/>
         </w:rPr>
-        <w:lastRenderedPageBreak/>
         <w:t>Contributions</w:t>
       </w:r>
     </w:p>
@@ -3174,25 +3605,7 @@
           <w:sz w:val="24"/>
           <w:szCs w:val="24"/>
         </w:rPr>
-        <w:t xml:space="preserve">Worked on Dataset Scraping, </w:t>
-      </w:r>
-      <w:proofErr w:type="spellStart"/>
-      <w:r>
-        <w:rPr>
-          <w:rFonts w:ascii="Times New Roman" w:hAnsi="Times New Roman" w:cs="Times New Roman"/>
-          <w:sz w:val="24"/>
-          <w:szCs w:val="24"/>
-        </w:rPr>
-        <w:t>ResNet</w:t>
-      </w:r>
-      <w:proofErr w:type="spellEnd"/>
-      <w:r>
-        <w:rPr>
-          <w:rFonts w:ascii="Times New Roman" w:hAnsi="Times New Roman" w:cs="Times New Roman"/>
-          <w:sz w:val="24"/>
-          <w:szCs w:val="24"/>
-        </w:rPr>
-        <w:t xml:space="preserve"> as well as Scratch Architecture. Developed API to receive images, make prediction, and send result back to </w:t>
+        <w:t xml:space="preserve">Worked on Dataset Scraping, ResNet as well as Scratch Architecture. Developed API to receive images, make prediction, and send result back to </w:t>
       </w:r>
       <w:r>
         <w:rPr>
@@ -3364,6 +3777,119 @@
 <file path=word/numbering.xml><?xml version="1.0" encoding="utf-8"?>
 <w:numbering xmlns:wpc="http://schemas.microsoft.com/office/word/2010/wordprocessingCanvas" xmlns:cx="http://schemas.microsoft.com/office/drawing/2014/chartex" xmlns:cx1="http://schemas.microsoft.com/office/drawing/2015/9/8/chartex" xmlns:cx2="http://schemas.microsoft.com/office/drawing/2015/10/21/chartex" xmlns:cx3="http://schemas.microsoft.com/office/drawing/2016/5/9/chartex" xmlns:cx4="http://schemas.microsoft.com/office/drawing/2016/5/10/chartex" xmlns:cx5="http://schemas.microsoft.com/office/drawing/2016/5/11/chartex" xmlns:cx6="http://schemas.microsoft.com/office/drawing/2016/5/12/chartex" xmlns:cx7="http://schemas.microsoft.com/office/drawing/2016/5/13/chartex" xmlns:cx8="http://schemas.microsoft.com/office/drawing/2016/5/14/chartex" xmlns:mc="http://schemas.openxmlformats.org/markup-compatibility/2006" xmlns:aink="http://schemas.microsoft.com/office/drawing/2016/ink" xmlns:am3d="http://schemas.microsoft.com/office/drawing/2017/model3d" xmlns:o="urn:schemas-microsoft-com:office:office" xmlns:oel="http://schemas.microsoft.com/office/2019/extlst" xmlns:r="http://schemas.openxmlformats.org/officeDocument/2006/relationships" xmlns:m="http://schemas.openxmlformats.org/officeDocument/2006/math" xmlns:v="urn:schemas-microsoft-com:vml" xmlns:wp14="http://schemas.microsoft.com/office/word/2010/wordprocessingDrawing" xmlns:wp="http://schemas.openxmlformats.org/drawingml/2006/wordprocessingDrawing" xmlns:w10="urn:schemas-microsoft-com:office:word" xmlns:w="http://schemas.openxmlformats.org/wordprocessingml/2006/main" xmlns:w14="http://schemas.microsoft.com/office/word/2010/wordml" xmlns:w15="http://schemas.microsoft.com/office/word/2012/wordml" xmlns:w16cex="http://schemas.microsoft.com/office/word/2018/wordml/cex" xmlns:w16cid="http://schemas.microsoft.com/office/word/2016/wordml/cid" xmlns:w16="http://schemas.microsoft.com/office/word/2018/wordml" xmlns:w16sdtdh="http://schemas.microsoft.com/office/word/2020/wordml/sdtdatahash" xmlns:w16se="http://schemas.microsoft.com/office/word/2015/wordml/symex" xmlns:wpg="http://schemas.microsoft.com/office/word/2010/wordprocessingGroup" xmlns:wpi="http://schemas.microsoft.com/office/word/2010/wordprocessingInk" xmlns:wne="http://schemas.microsoft.com/office/word/2006/wordml" xmlns:wps="http://schemas.microsoft.com/office/word/2010/wordprocessingShape" mc:Ignorable="w14 w15 w16se w16cid w16 w16cex w16sdtdh wp14">
   <w:abstractNum w:abstractNumId="0" w15:restartNumberingAfterBreak="0">
+    <w:nsid w:val="094E3622"/>
+    <w:multiLevelType w:val="hybridMultilevel"/>
+    <w:tmpl w:val="EECCC35A"/>
+    <w:lvl w:ilvl="0" w:tplc="40090001">
+      <w:start w:val="1"/>
+      <w:numFmt w:val="bullet"/>
+      <w:lvlText w:val=""/>
+      <w:lvlJc w:val="left"/>
+      <w:pPr>
+        <w:ind w:left="1800" w:hanging="360"/>
+      </w:pPr>
+      <w:rPr>
+        <w:rFonts w:ascii="Symbol" w:hAnsi="Symbol" w:hint="default"/>
+      </w:rPr>
+    </w:lvl>
+    <w:lvl w:ilvl="1" w:tplc="40090003" w:tentative="1">
+      <w:start w:val="1"/>
+      <w:numFmt w:val="bullet"/>
+      <w:lvlText w:val="o"/>
+      <w:lvlJc w:val="left"/>
+      <w:pPr>
+        <w:ind w:left="2520" w:hanging="360"/>
+      </w:pPr>
+      <w:rPr>
+        <w:rFonts w:ascii="Courier New" w:hAnsi="Courier New" w:cs="Courier New" w:hint="default"/>
+      </w:rPr>
+    </w:lvl>
+    <w:lvl w:ilvl="2" w:tplc="40090005" w:tentative="1">
+      <w:start w:val="1"/>
+      <w:numFmt w:val="bullet"/>
+      <w:lvlText w:val=""/>
+      <w:lvlJc w:val="left"/>
+      <w:pPr>
+        <w:ind w:left="3240" w:hanging="360"/>
+      </w:pPr>
+      <w:rPr>
+        <w:rFonts w:ascii="Wingdings" w:hAnsi="Wingdings" w:hint="default"/>
+      </w:rPr>
+    </w:lvl>
+    <w:lvl w:ilvl="3" w:tplc="40090001" w:tentative="1">
+      <w:start w:val="1"/>
+      <w:numFmt w:val="bullet"/>
+      <w:lvlText w:val=""/>
+      <w:lvlJc w:val="left"/>
+      <w:pPr>
+        <w:ind w:left="3960" w:hanging="360"/>
+      </w:pPr>
+      <w:rPr>
+        <w:rFonts w:ascii="Symbol" w:hAnsi="Symbol" w:hint="default"/>
+      </w:rPr>
+    </w:lvl>
+    <w:lvl w:ilvl="4" w:tplc="40090003" w:tentative="1">
+      <w:start w:val="1"/>
+      <w:numFmt w:val="bullet"/>
+      <w:lvlText w:val="o"/>
+      <w:lvlJc w:val="left"/>
+      <w:pPr>
+        <w:ind w:left="4680" w:hanging="360"/>
+      </w:pPr>
+      <w:rPr>
+        <w:rFonts w:ascii="Courier New" w:hAnsi="Courier New" w:cs="Courier New" w:hint="default"/>
+      </w:rPr>
+    </w:lvl>
+    <w:lvl w:ilvl="5" w:tplc="40090005" w:tentative="1">
+      <w:start w:val="1"/>
+      <w:numFmt w:val="bullet"/>
+      <w:lvlText w:val=""/>
+      <w:lvlJc w:val="left"/>
+      <w:pPr>
+        <w:ind w:left="5400" w:hanging="360"/>
+      </w:pPr>
+      <w:rPr>
+        <w:rFonts w:ascii="Wingdings" w:hAnsi="Wingdings" w:hint="default"/>
+      </w:rPr>
+    </w:lvl>
+    <w:lvl w:ilvl="6" w:tplc="40090001" w:tentative="1">
+      <w:start w:val="1"/>
+      <w:numFmt w:val="bullet"/>
+      <w:lvlText w:val=""/>
+      <w:lvlJc w:val="left"/>
+      <w:pPr>
+        <w:ind w:left="6120" w:hanging="360"/>
+      </w:pPr>
+      <w:rPr>
+        <w:rFonts w:ascii="Symbol" w:hAnsi="Symbol" w:hint="default"/>
+      </w:rPr>
+    </w:lvl>
+    <w:lvl w:ilvl="7" w:tplc="40090003" w:tentative="1">
+      <w:start w:val="1"/>
+      <w:numFmt w:val="bullet"/>
+      <w:lvlText w:val="o"/>
+      <w:lvlJc w:val="left"/>
+      <w:pPr>
+        <w:ind w:left="6840" w:hanging="360"/>
+      </w:pPr>
+      <w:rPr>
+        <w:rFonts w:ascii="Courier New" w:hAnsi="Courier New" w:cs="Courier New" w:hint="default"/>
+      </w:rPr>
+    </w:lvl>
+    <w:lvl w:ilvl="8" w:tplc="40090005" w:tentative="1">
+      <w:start w:val="1"/>
+      <w:numFmt w:val="bullet"/>
+      <w:lvlText w:val=""/>
+      <w:lvlJc w:val="left"/>
+      <w:pPr>
+        <w:ind w:left="7560" w:hanging="360"/>
+      </w:pPr>
+      <w:rPr>
+        <w:rFonts w:ascii="Wingdings" w:hAnsi="Wingdings" w:hint="default"/>
+      </w:rPr>
+    </w:lvl>
+  </w:abstractNum>
+  <w:abstractNum w:abstractNumId="1" w15:restartNumberingAfterBreak="0">
     <w:nsid w:val="0BC532A1"/>
     <w:multiLevelType w:val="multilevel"/>
     <w:tmpl w:val="4009001F"/>
@@ -3452,7 +3978,7 @@
       </w:pPr>
     </w:lvl>
   </w:abstractNum>
-  <w:abstractNum w:abstractNumId="1" w15:restartNumberingAfterBreak="0">
+  <w:abstractNum w:abstractNumId="2" w15:restartNumberingAfterBreak="0">
     <w:nsid w:val="0C9B35DA"/>
     <w:multiLevelType w:val="hybridMultilevel"/>
     <w:tmpl w:val="56A67876"/>
@@ -3565,7 +4091,7 @@
       </w:rPr>
     </w:lvl>
   </w:abstractNum>
-  <w:abstractNum w:abstractNumId="2" w15:restartNumberingAfterBreak="0">
+  <w:abstractNum w:abstractNumId="3" w15:restartNumberingAfterBreak="0">
     <w:nsid w:val="0D517F6F"/>
     <w:multiLevelType w:val="hybridMultilevel"/>
     <w:tmpl w:val="9F16972C"/>
@@ -3681,7 +4207,93 @@
       </w:rPr>
     </w:lvl>
   </w:abstractNum>
-  <w:abstractNum w:abstractNumId="3" w15:restartNumberingAfterBreak="0">
+  <w:abstractNum w:abstractNumId="4" w15:restartNumberingAfterBreak="0">
+    <w:nsid w:val="0D5D6A3C"/>
+    <w:multiLevelType w:val="multilevel"/>
+    <w:tmpl w:val="4009001F"/>
+    <w:lvl w:ilvl="0">
+      <w:start w:val="1"/>
+      <w:numFmt w:val="decimal"/>
+      <w:lvlText w:val="%1."/>
+      <w:lvlJc w:val="left"/>
+      <w:pPr>
+        <w:ind w:left="360" w:hanging="360"/>
+      </w:pPr>
+    </w:lvl>
+    <w:lvl w:ilvl="1">
+      <w:start w:val="1"/>
+      <w:numFmt w:val="decimal"/>
+      <w:lvlText w:val="%1.%2."/>
+      <w:lvlJc w:val="left"/>
+      <w:pPr>
+        <w:ind w:left="792" w:hanging="432"/>
+      </w:pPr>
+    </w:lvl>
+    <w:lvl w:ilvl="2">
+      <w:start w:val="1"/>
+      <w:numFmt w:val="decimal"/>
+      <w:lvlText w:val="%1.%2.%3."/>
+      <w:lvlJc w:val="left"/>
+      <w:pPr>
+        <w:ind w:left="1224" w:hanging="504"/>
+      </w:pPr>
+    </w:lvl>
+    <w:lvl w:ilvl="3">
+      <w:start w:val="1"/>
+      <w:numFmt w:val="decimal"/>
+      <w:lvlText w:val="%1.%2.%3.%4."/>
+      <w:lvlJc w:val="left"/>
+      <w:pPr>
+        <w:ind w:left="1728" w:hanging="648"/>
+      </w:pPr>
+    </w:lvl>
+    <w:lvl w:ilvl="4">
+      <w:start w:val="1"/>
+      <w:numFmt w:val="decimal"/>
+      <w:lvlText w:val="%1.%2.%3.%4.%5."/>
+      <w:lvlJc w:val="left"/>
+      <w:pPr>
+        <w:ind w:left="2232" w:hanging="792"/>
+      </w:pPr>
+    </w:lvl>
+    <w:lvl w:ilvl="5">
+      <w:start w:val="1"/>
+      <w:numFmt w:val="decimal"/>
+      <w:lvlText w:val="%1.%2.%3.%4.%5.%6."/>
+      <w:lvlJc w:val="left"/>
+      <w:pPr>
+        <w:ind w:left="2736" w:hanging="936"/>
+      </w:pPr>
+    </w:lvl>
+    <w:lvl w:ilvl="6">
+      <w:start w:val="1"/>
+      <w:numFmt w:val="decimal"/>
+      <w:lvlText w:val="%1.%2.%3.%4.%5.%6.%7."/>
+      <w:lvlJc w:val="left"/>
+      <w:pPr>
+        <w:ind w:left="3240" w:hanging="1080"/>
+      </w:pPr>
+    </w:lvl>
+    <w:lvl w:ilvl="7">
+      <w:start w:val="1"/>
+      <w:numFmt w:val="decimal"/>
+      <w:lvlText w:val="%1.%2.%3.%4.%5.%6.%7.%8."/>
+      <w:lvlJc w:val="left"/>
+      <w:pPr>
+        <w:ind w:left="3744" w:hanging="1224"/>
+      </w:pPr>
+    </w:lvl>
+    <w:lvl w:ilvl="8">
+      <w:start w:val="1"/>
+      <w:numFmt w:val="decimal"/>
+      <w:lvlText w:val="%1.%2.%3.%4.%5.%6.%7.%8.%9."/>
+      <w:lvlJc w:val="left"/>
+      <w:pPr>
+        <w:ind w:left="4320" w:hanging="1440"/>
+      </w:pPr>
+    </w:lvl>
+  </w:abstractNum>
+  <w:abstractNum w:abstractNumId="5" w15:restartNumberingAfterBreak="0">
     <w:nsid w:val="13A71CCE"/>
     <w:multiLevelType w:val="hybridMultilevel"/>
     <w:tmpl w:val="8E40D954"/>
@@ -3767,7 +4379,97 @@
       </w:pPr>
     </w:lvl>
   </w:abstractNum>
-  <w:abstractNum w:abstractNumId="4" w15:restartNumberingAfterBreak="0">
+  <w:abstractNum w:abstractNumId="6" w15:restartNumberingAfterBreak="0">
+    <w:nsid w:val="1DA86F03"/>
+    <w:multiLevelType w:val="multilevel"/>
+    <w:tmpl w:val="D7DEF438"/>
+    <w:lvl w:ilvl="0">
+      <w:start w:val="1"/>
+      <w:numFmt w:val="decimal"/>
+      <w:lvlText w:val="%1."/>
+      <w:lvlJc w:val="left"/>
+      <w:pPr>
+        <w:ind w:left="360" w:hanging="360"/>
+      </w:pPr>
+    </w:lvl>
+    <w:lvl w:ilvl="1">
+      <w:start w:val="1"/>
+      <w:numFmt w:val="decimal"/>
+      <w:lvlText w:val="%1.%2."/>
+      <w:lvlJc w:val="left"/>
+      <w:pPr>
+        <w:ind w:left="792" w:hanging="432"/>
+      </w:pPr>
+    </w:lvl>
+    <w:lvl w:ilvl="2">
+      <w:start w:val="1"/>
+      <w:numFmt w:val="decimal"/>
+      <w:lvlText w:val="%1.%2.%3."/>
+      <w:lvlJc w:val="left"/>
+      <w:pPr>
+        <w:ind w:left="1224" w:hanging="504"/>
+      </w:pPr>
+    </w:lvl>
+    <w:lvl w:ilvl="3">
+      <w:start w:val="1"/>
+      <w:numFmt w:val="decimal"/>
+      <w:lvlText w:val="%1.%2.%3.%4."/>
+      <w:lvlJc w:val="left"/>
+      <w:pPr>
+        <w:ind w:left="1728" w:hanging="648"/>
+      </w:pPr>
+      <w:rPr>
+        <w:b w:val="0"/>
+        <w:bCs/>
+      </w:rPr>
+    </w:lvl>
+    <w:lvl w:ilvl="4">
+      <w:start w:val="1"/>
+      <w:numFmt w:val="decimal"/>
+      <w:lvlText w:val="%1.%2.%3.%4.%5."/>
+      <w:lvlJc w:val="left"/>
+      <w:pPr>
+        <w:ind w:left="2232" w:hanging="792"/>
+      </w:pPr>
+    </w:lvl>
+    <w:lvl w:ilvl="5">
+      <w:start w:val="1"/>
+      <w:numFmt w:val="decimal"/>
+      <w:lvlText w:val="%1.%2.%3.%4.%5.%6."/>
+      <w:lvlJc w:val="left"/>
+      <w:pPr>
+        <w:ind w:left="2736" w:hanging="936"/>
+      </w:pPr>
+    </w:lvl>
+    <w:lvl w:ilvl="6">
+      <w:start w:val="1"/>
+      <w:numFmt w:val="decimal"/>
+      <w:lvlText w:val="%1.%2.%3.%4.%5.%6.%7."/>
+      <w:lvlJc w:val="left"/>
+      <w:pPr>
+        <w:ind w:left="3240" w:hanging="1080"/>
+      </w:pPr>
+    </w:lvl>
+    <w:lvl w:ilvl="7">
+      <w:start w:val="1"/>
+      <w:numFmt w:val="decimal"/>
+      <w:lvlText w:val="%1.%2.%3.%4.%5.%6.%7.%8."/>
+      <w:lvlJc w:val="left"/>
+      <w:pPr>
+        <w:ind w:left="3744" w:hanging="1224"/>
+      </w:pPr>
+    </w:lvl>
+    <w:lvl w:ilvl="8">
+      <w:start w:val="1"/>
+      <w:numFmt w:val="decimal"/>
+      <w:lvlText w:val="%1.%2.%3.%4.%5.%6.%7.%8.%9."/>
+      <w:lvlJc w:val="left"/>
+      <w:pPr>
+        <w:ind w:left="4320" w:hanging="1440"/>
+      </w:pPr>
+    </w:lvl>
+  </w:abstractNum>
+  <w:abstractNum w:abstractNumId="7" w15:restartNumberingAfterBreak="0">
     <w:nsid w:val="24186FA1"/>
     <w:multiLevelType w:val="hybridMultilevel"/>
     <w:tmpl w:val="9C2CB930"/>
@@ -3881,7 +4583,7 @@
       </w:rPr>
     </w:lvl>
   </w:abstractNum>
-  <w:abstractNum w:abstractNumId="5" w15:restartNumberingAfterBreak="0">
+  <w:abstractNum w:abstractNumId="8" w15:restartNumberingAfterBreak="0">
     <w:nsid w:val="275B1A73"/>
     <w:multiLevelType w:val="hybridMultilevel"/>
     <w:tmpl w:val="707498C6"/>
@@ -3994,7 +4696,7 @@
       </w:rPr>
     </w:lvl>
   </w:abstractNum>
-  <w:abstractNum w:abstractNumId="6" w15:restartNumberingAfterBreak="0">
+  <w:abstractNum w:abstractNumId="9" w15:restartNumberingAfterBreak="0">
     <w:nsid w:val="30171857"/>
     <w:multiLevelType w:val="hybridMultilevel"/>
     <w:tmpl w:val="09BCBFA2"/>
@@ -4080,7 +4782,7 @@
       </w:pPr>
     </w:lvl>
   </w:abstractNum>
-  <w:abstractNum w:abstractNumId="7" w15:restartNumberingAfterBreak="0">
+  <w:abstractNum w:abstractNumId="10" w15:restartNumberingAfterBreak="0">
     <w:nsid w:val="316F3254"/>
     <w:multiLevelType w:val="hybridMultilevel"/>
     <w:tmpl w:val="0E5C35C8"/>
@@ -4166,7 +4868,7 @@
       </w:pPr>
     </w:lvl>
   </w:abstractNum>
-  <w:abstractNum w:abstractNumId="8" w15:restartNumberingAfterBreak="0">
+  <w:abstractNum w:abstractNumId="11" w15:restartNumberingAfterBreak="0">
     <w:nsid w:val="32814968"/>
     <w:multiLevelType w:val="hybridMultilevel"/>
     <w:tmpl w:val="D27A2A26"/>
@@ -4279,7 +4981,7 @@
       </w:rPr>
     </w:lvl>
   </w:abstractNum>
-  <w:abstractNum w:abstractNumId="9" w15:restartNumberingAfterBreak="0">
+  <w:abstractNum w:abstractNumId="12" w15:restartNumberingAfterBreak="0">
     <w:nsid w:val="36CB3E3A"/>
     <w:multiLevelType w:val="hybridMultilevel"/>
     <w:tmpl w:val="8E40D954"/>
@@ -4365,7 +5067,7 @@
       </w:pPr>
     </w:lvl>
   </w:abstractNum>
-  <w:abstractNum w:abstractNumId="10" w15:restartNumberingAfterBreak="0">
+  <w:abstractNum w:abstractNumId="13" w15:restartNumberingAfterBreak="0">
     <w:nsid w:val="377E1DD8"/>
     <w:multiLevelType w:val="hybridMultilevel"/>
     <w:tmpl w:val="48600624"/>
@@ -4454,7 +5156,7 @@
       </w:pPr>
     </w:lvl>
   </w:abstractNum>
-  <w:abstractNum w:abstractNumId="11" w15:restartNumberingAfterBreak="0">
+  <w:abstractNum w:abstractNumId="14" w15:restartNumberingAfterBreak="0">
     <w:nsid w:val="378E0062"/>
     <w:multiLevelType w:val="hybridMultilevel"/>
     <w:tmpl w:val="B24205EA"/>
@@ -4571,7 +5273,7 @@
       </w:rPr>
     </w:lvl>
   </w:abstractNum>
-  <w:abstractNum w:abstractNumId="12" w15:restartNumberingAfterBreak="0">
+  <w:abstractNum w:abstractNumId="15" w15:restartNumberingAfterBreak="0">
     <w:nsid w:val="39FB0F03"/>
     <w:multiLevelType w:val="hybridMultilevel"/>
     <w:tmpl w:val="53F65D8A"/>
@@ -4684,7 +5386,7 @@
       </w:rPr>
     </w:lvl>
   </w:abstractNum>
-  <w:abstractNum w:abstractNumId="13" w15:restartNumberingAfterBreak="0">
+  <w:abstractNum w:abstractNumId="16" w15:restartNumberingAfterBreak="0">
     <w:nsid w:val="3AEB17C1"/>
     <w:multiLevelType w:val="multilevel"/>
     <w:tmpl w:val="4009001F"/>
@@ -4773,7 +5475,7 @@
       </w:pPr>
     </w:lvl>
   </w:abstractNum>
-  <w:abstractNum w:abstractNumId="14" w15:restartNumberingAfterBreak="0">
+  <w:abstractNum w:abstractNumId="17" w15:restartNumberingAfterBreak="0">
     <w:nsid w:val="46FA1A7F"/>
     <w:multiLevelType w:val="hybridMultilevel"/>
     <w:tmpl w:val="018EFE8E"/>
@@ -4862,7 +5564,7 @@
       </w:pPr>
     </w:lvl>
   </w:abstractNum>
-  <w:abstractNum w:abstractNumId="15" w15:restartNumberingAfterBreak="0">
+  <w:abstractNum w:abstractNumId="18" w15:restartNumberingAfterBreak="0">
     <w:nsid w:val="4E746F5F"/>
     <w:multiLevelType w:val="hybridMultilevel"/>
     <w:tmpl w:val="9A5E9C38"/>
@@ -4975,7 +5677,7 @@
       </w:rPr>
     </w:lvl>
   </w:abstractNum>
-  <w:abstractNum w:abstractNumId="16" w15:restartNumberingAfterBreak="0">
+  <w:abstractNum w:abstractNumId="19" w15:restartNumberingAfterBreak="0">
     <w:nsid w:val="5126710C"/>
     <w:multiLevelType w:val="hybridMultilevel"/>
     <w:tmpl w:val="515224A8"/>
@@ -5066,7 +5768,7 @@
       </w:pPr>
     </w:lvl>
   </w:abstractNum>
-  <w:abstractNum w:abstractNumId="17" w15:restartNumberingAfterBreak="0">
+  <w:abstractNum w:abstractNumId="20" w15:restartNumberingAfterBreak="0">
     <w:nsid w:val="52D503B3"/>
     <w:multiLevelType w:val="hybridMultilevel"/>
     <w:tmpl w:val="61EAEB56"/>
@@ -5180,7 +5882,7 @@
       </w:rPr>
     </w:lvl>
   </w:abstractNum>
-  <w:abstractNum w:abstractNumId="18" w15:restartNumberingAfterBreak="0">
+  <w:abstractNum w:abstractNumId="21" w15:restartNumberingAfterBreak="0">
     <w:nsid w:val="53E41D42"/>
     <w:multiLevelType w:val="multilevel"/>
     <w:tmpl w:val="6406AB7E"/>
@@ -5306,7 +6008,7 @@
       </w:rPr>
     </w:lvl>
   </w:abstractNum>
-  <w:abstractNum w:abstractNumId="19" w15:restartNumberingAfterBreak="0">
+  <w:abstractNum w:abstractNumId="22" w15:restartNumberingAfterBreak="0">
     <w:nsid w:val="5FE7677D"/>
     <w:multiLevelType w:val="hybridMultilevel"/>
     <w:tmpl w:val="7C207F24"/>
@@ -5395,7 +6097,7 @@
       </w:pPr>
     </w:lvl>
   </w:abstractNum>
-  <w:abstractNum w:abstractNumId="20" w15:restartNumberingAfterBreak="0">
+  <w:abstractNum w:abstractNumId="23" w15:restartNumberingAfterBreak="0">
     <w:nsid w:val="60283562"/>
     <w:multiLevelType w:val="hybridMultilevel"/>
     <w:tmpl w:val="45CE6D12"/>
@@ -5485,7 +6187,120 @@
       </w:pPr>
     </w:lvl>
   </w:abstractNum>
-  <w:abstractNum w:abstractNumId="21" w15:restartNumberingAfterBreak="0">
+  <w:abstractNum w:abstractNumId="24" w15:restartNumberingAfterBreak="0">
+    <w:nsid w:val="60AD2409"/>
+    <w:multiLevelType w:val="hybridMultilevel"/>
+    <w:tmpl w:val="51D6E0D2"/>
+    <w:lvl w:ilvl="0" w:tplc="40090001">
+      <w:start w:val="1"/>
+      <w:numFmt w:val="bullet"/>
+      <w:lvlText w:val=""/>
+      <w:lvlJc w:val="left"/>
+      <w:pPr>
+        <w:ind w:left="1800" w:hanging="360"/>
+      </w:pPr>
+      <w:rPr>
+        <w:rFonts w:ascii="Symbol" w:hAnsi="Symbol" w:hint="default"/>
+      </w:rPr>
+    </w:lvl>
+    <w:lvl w:ilvl="1" w:tplc="40090003" w:tentative="1">
+      <w:start w:val="1"/>
+      <w:numFmt w:val="bullet"/>
+      <w:lvlText w:val="o"/>
+      <w:lvlJc w:val="left"/>
+      <w:pPr>
+        <w:ind w:left="2520" w:hanging="360"/>
+      </w:pPr>
+      <w:rPr>
+        <w:rFonts w:ascii="Courier New" w:hAnsi="Courier New" w:cs="Courier New" w:hint="default"/>
+      </w:rPr>
+    </w:lvl>
+    <w:lvl w:ilvl="2" w:tplc="40090005" w:tentative="1">
+      <w:start w:val="1"/>
+      <w:numFmt w:val="bullet"/>
+      <w:lvlText w:val=""/>
+      <w:lvlJc w:val="left"/>
+      <w:pPr>
+        <w:ind w:left="3240" w:hanging="360"/>
+      </w:pPr>
+      <w:rPr>
+        <w:rFonts w:ascii="Wingdings" w:hAnsi="Wingdings" w:hint="default"/>
+      </w:rPr>
+    </w:lvl>
+    <w:lvl w:ilvl="3" w:tplc="40090001" w:tentative="1">
+      <w:start w:val="1"/>
+      <w:numFmt w:val="bullet"/>
+      <w:lvlText w:val=""/>
+      <w:lvlJc w:val="left"/>
+      <w:pPr>
+        <w:ind w:left="3960" w:hanging="360"/>
+      </w:pPr>
+      <w:rPr>
+        <w:rFonts w:ascii="Symbol" w:hAnsi="Symbol" w:hint="default"/>
+      </w:rPr>
+    </w:lvl>
+    <w:lvl w:ilvl="4" w:tplc="40090003" w:tentative="1">
+      <w:start w:val="1"/>
+      <w:numFmt w:val="bullet"/>
+      <w:lvlText w:val="o"/>
+      <w:lvlJc w:val="left"/>
+      <w:pPr>
+        <w:ind w:left="4680" w:hanging="360"/>
+      </w:pPr>
+      <w:rPr>
+        <w:rFonts w:ascii="Courier New" w:hAnsi="Courier New" w:cs="Courier New" w:hint="default"/>
+      </w:rPr>
+    </w:lvl>
+    <w:lvl w:ilvl="5" w:tplc="40090005" w:tentative="1">
+      <w:start w:val="1"/>
+      <w:numFmt w:val="bullet"/>
+      <w:lvlText w:val=""/>
+      <w:lvlJc w:val="left"/>
+      <w:pPr>
+        <w:ind w:left="5400" w:hanging="360"/>
+      </w:pPr>
+      <w:rPr>
+        <w:rFonts w:ascii="Wingdings" w:hAnsi="Wingdings" w:hint="default"/>
+      </w:rPr>
+    </w:lvl>
+    <w:lvl w:ilvl="6" w:tplc="40090001" w:tentative="1">
+      <w:start w:val="1"/>
+      <w:numFmt w:val="bullet"/>
+      <w:lvlText w:val=""/>
+      <w:lvlJc w:val="left"/>
+      <w:pPr>
+        <w:ind w:left="6120" w:hanging="360"/>
+      </w:pPr>
+      <w:rPr>
+        <w:rFonts w:ascii="Symbol" w:hAnsi="Symbol" w:hint="default"/>
+      </w:rPr>
+    </w:lvl>
+    <w:lvl w:ilvl="7" w:tplc="40090003" w:tentative="1">
+      <w:start w:val="1"/>
+      <w:numFmt w:val="bullet"/>
+      <w:lvlText w:val="o"/>
+      <w:lvlJc w:val="left"/>
+      <w:pPr>
+        <w:ind w:left="6840" w:hanging="360"/>
+      </w:pPr>
+      <w:rPr>
+        <w:rFonts w:ascii="Courier New" w:hAnsi="Courier New" w:cs="Courier New" w:hint="default"/>
+      </w:rPr>
+    </w:lvl>
+    <w:lvl w:ilvl="8" w:tplc="40090005" w:tentative="1">
+      <w:start w:val="1"/>
+      <w:numFmt w:val="bullet"/>
+      <w:lvlText w:val=""/>
+      <w:lvlJc w:val="left"/>
+      <w:pPr>
+        <w:ind w:left="7560" w:hanging="360"/>
+      </w:pPr>
+      <w:rPr>
+        <w:rFonts w:ascii="Wingdings" w:hAnsi="Wingdings" w:hint="default"/>
+      </w:rPr>
+    </w:lvl>
+  </w:abstractNum>
+  <w:abstractNum w:abstractNumId="25" w15:restartNumberingAfterBreak="0">
     <w:nsid w:val="62DE19D2"/>
     <w:multiLevelType w:val="hybridMultilevel"/>
     <w:tmpl w:val="6EF88BA8"/>
@@ -5598,7 +6413,7 @@
       </w:rPr>
     </w:lvl>
   </w:abstractNum>
-  <w:abstractNum w:abstractNumId="22" w15:restartNumberingAfterBreak="0">
+  <w:abstractNum w:abstractNumId="26" w15:restartNumberingAfterBreak="0">
     <w:nsid w:val="64C22D15"/>
     <w:multiLevelType w:val="hybridMultilevel"/>
     <w:tmpl w:val="7FD6B164"/>
@@ -5684,7 +6499,7 @@
       </w:pPr>
     </w:lvl>
   </w:abstractNum>
-  <w:abstractNum w:abstractNumId="23" w15:restartNumberingAfterBreak="0">
+  <w:abstractNum w:abstractNumId="27" w15:restartNumberingAfterBreak="0">
     <w:nsid w:val="68985F2A"/>
     <w:multiLevelType w:val="hybridMultilevel"/>
     <w:tmpl w:val="30988506"/>
@@ -5797,7 +6612,7 @@
       </w:rPr>
     </w:lvl>
   </w:abstractNum>
-  <w:abstractNum w:abstractNumId="24" w15:restartNumberingAfterBreak="0">
+  <w:abstractNum w:abstractNumId="28" w15:restartNumberingAfterBreak="0">
     <w:nsid w:val="68A71140"/>
     <w:multiLevelType w:val="hybridMultilevel"/>
     <w:tmpl w:val="8E40D954"/>
@@ -5883,7 +6698,7 @@
       </w:pPr>
     </w:lvl>
   </w:abstractNum>
-  <w:abstractNum w:abstractNumId="25" w15:restartNumberingAfterBreak="0">
+  <w:abstractNum w:abstractNumId="29" w15:restartNumberingAfterBreak="0">
     <w:nsid w:val="6A047162"/>
     <w:multiLevelType w:val="hybridMultilevel"/>
     <w:tmpl w:val="82A4520E"/>
@@ -5996,10 +6811,10 @@
       </w:rPr>
     </w:lvl>
   </w:abstractNum>
-  <w:abstractNum w:abstractNumId="26" w15:restartNumberingAfterBreak="0">
+  <w:abstractNum w:abstractNumId="30" w15:restartNumberingAfterBreak="0">
     <w:nsid w:val="6A6B61AD"/>
     <w:multiLevelType w:val="multilevel"/>
-    <w:tmpl w:val="4009001F"/>
+    <w:tmpl w:val="A1F4B93C"/>
     <w:lvl w:ilvl="0">
       <w:start w:val="1"/>
       <w:numFmt w:val="decimal"/>
@@ -6038,6 +6853,10 @@
       <w:pPr>
         <w:ind w:left="1728" w:hanging="648"/>
       </w:pPr>
+      <w:rPr>
+        <w:b w:val="0"/>
+        <w:bCs/>
+      </w:rPr>
     </w:lvl>
     <w:lvl w:ilvl="4">
       <w:start w:val="1"/>
@@ -6085,7 +6904,7 @@
       </w:pPr>
     </w:lvl>
   </w:abstractNum>
-  <w:abstractNum w:abstractNumId="27" w15:restartNumberingAfterBreak="0">
+  <w:abstractNum w:abstractNumId="31" w15:restartNumberingAfterBreak="0">
     <w:nsid w:val="6E200013"/>
     <w:multiLevelType w:val="hybridMultilevel"/>
     <w:tmpl w:val="307E9BE0"/>
@@ -6202,7 +7021,7 @@
       </w:rPr>
     </w:lvl>
   </w:abstractNum>
-  <w:abstractNum w:abstractNumId="28" w15:restartNumberingAfterBreak="0">
+  <w:abstractNum w:abstractNumId="32" w15:restartNumberingAfterBreak="0">
     <w:nsid w:val="6E575929"/>
     <w:multiLevelType w:val="hybridMultilevel"/>
     <w:tmpl w:val="A058E2C6"/>
@@ -6294,7 +7113,120 @@
       </w:pPr>
     </w:lvl>
   </w:abstractNum>
-  <w:abstractNum w:abstractNumId="29" w15:restartNumberingAfterBreak="0">
+  <w:abstractNum w:abstractNumId="33" w15:restartNumberingAfterBreak="0">
+    <w:nsid w:val="6FF308E4"/>
+    <w:multiLevelType w:val="hybridMultilevel"/>
+    <w:tmpl w:val="7E6EA8B4"/>
+    <w:lvl w:ilvl="0" w:tplc="40090001">
+      <w:start w:val="1"/>
+      <w:numFmt w:val="bullet"/>
+      <w:lvlText w:val=""/>
+      <w:lvlJc w:val="left"/>
+      <w:pPr>
+        <w:ind w:left="1800" w:hanging="360"/>
+      </w:pPr>
+      <w:rPr>
+        <w:rFonts w:ascii="Symbol" w:hAnsi="Symbol" w:hint="default"/>
+      </w:rPr>
+    </w:lvl>
+    <w:lvl w:ilvl="1" w:tplc="40090003" w:tentative="1">
+      <w:start w:val="1"/>
+      <w:numFmt w:val="bullet"/>
+      <w:lvlText w:val="o"/>
+      <w:lvlJc w:val="left"/>
+      <w:pPr>
+        <w:ind w:left="2520" w:hanging="360"/>
+      </w:pPr>
+      <w:rPr>
+        <w:rFonts w:ascii="Courier New" w:hAnsi="Courier New" w:cs="Courier New" w:hint="default"/>
+      </w:rPr>
+    </w:lvl>
+    <w:lvl w:ilvl="2" w:tplc="40090005" w:tentative="1">
+      <w:start w:val="1"/>
+      <w:numFmt w:val="bullet"/>
+      <w:lvlText w:val=""/>
+      <w:lvlJc w:val="left"/>
+      <w:pPr>
+        <w:ind w:left="3240" w:hanging="360"/>
+      </w:pPr>
+      <w:rPr>
+        <w:rFonts w:ascii="Wingdings" w:hAnsi="Wingdings" w:hint="default"/>
+      </w:rPr>
+    </w:lvl>
+    <w:lvl w:ilvl="3" w:tplc="40090001" w:tentative="1">
+      <w:start w:val="1"/>
+      <w:numFmt w:val="bullet"/>
+      <w:lvlText w:val=""/>
+      <w:lvlJc w:val="left"/>
+      <w:pPr>
+        <w:ind w:left="3960" w:hanging="360"/>
+      </w:pPr>
+      <w:rPr>
+        <w:rFonts w:ascii="Symbol" w:hAnsi="Symbol" w:hint="default"/>
+      </w:rPr>
+    </w:lvl>
+    <w:lvl w:ilvl="4" w:tplc="40090003" w:tentative="1">
+      <w:start w:val="1"/>
+      <w:numFmt w:val="bullet"/>
+      <w:lvlText w:val="o"/>
+      <w:lvlJc w:val="left"/>
+      <w:pPr>
+        <w:ind w:left="4680" w:hanging="360"/>
+      </w:pPr>
+      <w:rPr>
+        <w:rFonts w:ascii="Courier New" w:hAnsi="Courier New" w:cs="Courier New" w:hint="default"/>
+      </w:rPr>
+    </w:lvl>
+    <w:lvl w:ilvl="5" w:tplc="40090005" w:tentative="1">
+      <w:start w:val="1"/>
+      <w:numFmt w:val="bullet"/>
+      <w:lvlText w:val=""/>
+      <w:lvlJc w:val="left"/>
+      <w:pPr>
+        <w:ind w:left="5400" w:hanging="360"/>
+      </w:pPr>
+      <w:rPr>
+        <w:rFonts w:ascii="Wingdings" w:hAnsi="Wingdings" w:hint="default"/>
+      </w:rPr>
+    </w:lvl>
+    <w:lvl w:ilvl="6" w:tplc="40090001" w:tentative="1">
+      <w:start w:val="1"/>
+      <w:numFmt w:val="bullet"/>
+      <w:lvlText w:val=""/>
+      <w:lvlJc w:val="left"/>
+      <w:pPr>
+        <w:ind w:left="6120" w:hanging="360"/>
+      </w:pPr>
+      <w:rPr>
+        <w:rFonts w:ascii="Symbol" w:hAnsi="Symbol" w:hint="default"/>
+      </w:rPr>
+    </w:lvl>
+    <w:lvl w:ilvl="7" w:tplc="40090003" w:tentative="1">
+      <w:start w:val="1"/>
+      <w:numFmt w:val="bullet"/>
+      <w:lvlText w:val="o"/>
+      <w:lvlJc w:val="left"/>
+      <w:pPr>
+        <w:ind w:left="6840" w:hanging="360"/>
+      </w:pPr>
+      <w:rPr>
+        <w:rFonts w:ascii="Courier New" w:hAnsi="Courier New" w:cs="Courier New" w:hint="default"/>
+      </w:rPr>
+    </w:lvl>
+    <w:lvl w:ilvl="8" w:tplc="40090005" w:tentative="1">
+      <w:start w:val="1"/>
+      <w:numFmt w:val="bullet"/>
+      <w:lvlText w:val=""/>
+      <w:lvlJc w:val="left"/>
+      <w:pPr>
+        <w:ind w:left="7560" w:hanging="360"/>
+      </w:pPr>
+      <w:rPr>
+        <w:rFonts w:ascii="Wingdings" w:hAnsi="Wingdings" w:hint="default"/>
+      </w:rPr>
+    </w:lvl>
+  </w:abstractNum>
+  <w:abstractNum w:abstractNumId="34" w15:restartNumberingAfterBreak="0">
     <w:nsid w:val="70E727C5"/>
     <w:multiLevelType w:val="multilevel"/>
     <w:tmpl w:val="4009001F"/>
@@ -6383,7 +7315,7 @@
       </w:pPr>
     </w:lvl>
   </w:abstractNum>
-  <w:abstractNum w:abstractNumId="30" w15:restartNumberingAfterBreak="0">
+  <w:abstractNum w:abstractNumId="35" w15:restartNumberingAfterBreak="0">
     <w:nsid w:val="71516D72"/>
     <w:multiLevelType w:val="hybridMultilevel"/>
     <w:tmpl w:val="BBEE36CC"/>
@@ -6496,7 +7428,7 @@
       </w:rPr>
     </w:lvl>
   </w:abstractNum>
-  <w:abstractNum w:abstractNumId="31" w15:restartNumberingAfterBreak="0">
+  <w:abstractNum w:abstractNumId="36" w15:restartNumberingAfterBreak="0">
     <w:nsid w:val="73927B81"/>
     <w:multiLevelType w:val="hybridMultilevel"/>
     <w:tmpl w:val="59D60348"/>
@@ -6588,67 +7520,67 @@
     </w:lvl>
   </w:abstractNum>
   <w:num w:numId="1" w16cid:durableId="1837646725">
+    <w:abstractNumId w:val="14"/>
+  </w:num>
+  <w:num w:numId="2" w16cid:durableId="1241452000">
+    <w:abstractNumId w:val="21"/>
+  </w:num>
+  <w:num w:numId="3" w16cid:durableId="634943453">
+    <w:abstractNumId w:val="13"/>
+  </w:num>
+  <w:num w:numId="4" w16cid:durableId="1345747678">
+    <w:abstractNumId w:val="17"/>
+  </w:num>
+  <w:num w:numId="5" w16cid:durableId="2099449104">
+    <w:abstractNumId w:val="25"/>
+  </w:num>
+  <w:num w:numId="6" w16cid:durableId="1245459528">
+    <w:abstractNumId w:val="20"/>
+  </w:num>
+  <w:num w:numId="7" w16cid:durableId="431433793">
+    <w:abstractNumId w:val="3"/>
+  </w:num>
+  <w:num w:numId="8" w16cid:durableId="314376916">
+    <w:abstractNumId w:val="19"/>
+  </w:num>
+  <w:num w:numId="9" w16cid:durableId="2100829517">
+    <w:abstractNumId w:val="7"/>
+  </w:num>
+  <w:num w:numId="10" w16cid:durableId="235211997">
+    <w:abstractNumId w:val="31"/>
+  </w:num>
+  <w:num w:numId="11" w16cid:durableId="402945590">
+    <w:abstractNumId w:val="18"/>
+  </w:num>
+  <w:num w:numId="12" w16cid:durableId="1823934084">
     <w:abstractNumId w:val="11"/>
   </w:num>
-  <w:num w:numId="2" w16cid:durableId="1241452000">
-    <w:abstractNumId w:val="18"/>
-  </w:num>
-  <w:num w:numId="3" w16cid:durableId="634943453">
-    <w:abstractNumId w:val="10"/>
-  </w:num>
-  <w:num w:numId="4" w16cid:durableId="1345747678">
-    <w:abstractNumId w:val="14"/>
-  </w:num>
-  <w:num w:numId="5" w16cid:durableId="2099449104">
-    <w:abstractNumId w:val="21"/>
-  </w:num>
-  <w:num w:numId="6" w16cid:durableId="1245459528">
-    <w:abstractNumId w:val="17"/>
-  </w:num>
-  <w:num w:numId="7" w16cid:durableId="431433793">
+  <w:num w:numId="13" w16cid:durableId="152722398">
     <w:abstractNumId w:val="2"/>
   </w:num>
-  <w:num w:numId="8" w16cid:durableId="314376916">
-    <w:abstractNumId w:val="16"/>
+  <w:num w:numId="14" w16cid:durableId="1321303768">
+    <w:abstractNumId w:val="22"/>
   </w:num>
-  <w:num w:numId="9" w16cid:durableId="2100829517">
-    <w:abstractNumId w:val="4"/>
+  <w:num w:numId="15" w16cid:durableId="1780442675">
+    <w:abstractNumId w:val="35"/>
   </w:num>
-  <w:num w:numId="10" w16cid:durableId="235211997">
+  <w:num w:numId="16" w16cid:durableId="1689529187">
+    <w:abstractNumId w:val="8"/>
+  </w:num>
+  <w:num w:numId="17" w16cid:durableId="959529103">
+    <w:abstractNumId w:val="29"/>
+  </w:num>
+  <w:num w:numId="18" w16cid:durableId="1713924544">
+    <w:abstractNumId w:val="15"/>
+  </w:num>
+  <w:num w:numId="19" w16cid:durableId="1092706569">
+    <w:abstractNumId w:val="26"/>
+  </w:num>
+  <w:num w:numId="20" w16cid:durableId="420494485">
     <w:abstractNumId w:val="27"/>
   </w:num>
-  <w:num w:numId="11" w16cid:durableId="402945590">
-    <w:abstractNumId w:val="15"/>
-  </w:num>
-  <w:num w:numId="12" w16cid:durableId="1823934084">
-    <w:abstractNumId w:val="8"/>
-  </w:num>
-  <w:num w:numId="13" w16cid:durableId="152722398">
-    <w:abstractNumId w:val="1"/>
-  </w:num>
-  <w:num w:numId="14" w16cid:durableId="1321303768">
-    <w:abstractNumId w:val="19"/>
-  </w:num>
-  <w:num w:numId="15" w16cid:durableId="1780442675">
-    <w:abstractNumId w:val="30"/>
-  </w:num>
-  <w:num w:numId="16" w16cid:durableId="1689529187">
-    <w:abstractNumId w:val="5"/>
-  </w:num>
-  <w:num w:numId="17" w16cid:durableId="959529103">
-    <w:abstractNumId w:val="25"/>
-  </w:num>
-  <w:num w:numId="18" w16cid:durableId="1713924544">
-    <w:abstractNumId w:val="12"/>
-  </w:num>
-  <w:num w:numId="19" w16cid:durableId="1092706569">
-    <w:abstractNumId w:val="22"/>
-  </w:num>
-  <w:num w:numId="20" w16cid:durableId="420494485">
-    <w:abstractNumId w:val="23"/>
-  </w:num>
   <w:num w:numId="21" w16cid:durableId="1146629836">
-    <w:abstractNumId w:val="24"/>
+    <w:abstractNumId w:val="28"/>
     <w:lvlOverride w:ilvl="0">
       <w:startOverride w:val="1"/>
     </w:lvlOverride>
@@ -6678,7 +7610,7 @@
     </w:lvlOverride>
   </w:num>
   <w:num w:numId="22" w16cid:durableId="1832914801">
-    <w:abstractNumId w:val="20"/>
+    <w:abstractNumId w:val="23"/>
     <w:lvlOverride w:ilvl="0">
       <w:startOverride w:val="1"/>
     </w:lvlOverride>
@@ -6708,7 +7640,7 @@
     </w:lvlOverride>
   </w:num>
   <w:num w:numId="23" w16cid:durableId="26873450">
-    <w:abstractNumId w:val="3"/>
+    <w:abstractNumId w:val="5"/>
     <w:lvlOverride w:ilvl="0">
       <w:startOverride w:val="1"/>
     </w:lvlOverride>
@@ -6738,7 +7670,7 @@
     </w:lvlOverride>
   </w:num>
   <w:num w:numId="24" w16cid:durableId="1224370341">
-    <w:abstractNumId w:val="28"/>
+    <w:abstractNumId w:val="32"/>
     <w:lvlOverride w:ilvl="0">
       <w:startOverride w:val="1"/>
     </w:lvlOverride>
@@ -6768,7 +7700,7 @@
     </w:lvlOverride>
   </w:num>
   <w:num w:numId="25" w16cid:durableId="113404863">
-    <w:abstractNumId w:val="7"/>
+    <w:abstractNumId w:val="10"/>
     <w:lvlOverride w:ilvl="0">
       <w:startOverride w:val="1"/>
     </w:lvlOverride>
@@ -6798,7 +7730,7 @@
     </w:lvlOverride>
   </w:num>
   <w:num w:numId="26" w16cid:durableId="1061371220">
-    <w:abstractNumId w:val="9"/>
+    <w:abstractNumId w:val="12"/>
     <w:lvlOverride w:ilvl="0">
       <w:startOverride w:val="1"/>
     </w:lvlOverride>
@@ -6828,16 +7760,16 @@
     </w:lvlOverride>
   </w:num>
   <w:num w:numId="27" w16cid:durableId="655761071">
-    <w:abstractNumId w:val="31"/>
+    <w:abstractNumId w:val="36"/>
   </w:num>
   <w:num w:numId="28" w16cid:durableId="810512502">
-    <w:abstractNumId w:val="6"/>
+    <w:abstractNumId w:val="9"/>
   </w:num>
   <w:num w:numId="29" w16cid:durableId="1788348806">
-    <w:abstractNumId w:val="26"/>
+    <w:abstractNumId w:val="30"/>
   </w:num>
   <w:num w:numId="30" w16cid:durableId="681324907">
-    <w:abstractNumId w:val="26"/>
+    <w:abstractNumId w:val="30"/>
     <w:lvlOverride w:ilvl="0">
       <w:startOverride w:val="1"/>
     </w:lvlOverride>
@@ -6867,13 +7799,28 @@
     </w:lvlOverride>
   </w:num>
   <w:num w:numId="31" w16cid:durableId="1789814152">
-    <w:abstractNumId w:val="29"/>
+    <w:abstractNumId w:val="34"/>
   </w:num>
   <w:num w:numId="32" w16cid:durableId="2113161290">
+    <w:abstractNumId w:val="1"/>
+  </w:num>
+  <w:num w:numId="33" w16cid:durableId="79370727">
+    <w:abstractNumId w:val="16"/>
+  </w:num>
+  <w:num w:numId="34" w16cid:durableId="1920014109">
+    <w:abstractNumId w:val="33"/>
+  </w:num>
+  <w:num w:numId="35" w16cid:durableId="190189295">
+    <w:abstractNumId w:val="4"/>
+  </w:num>
+  <w:num w:numId="36" w16cid:durableId="1229337758">
+    <w:abstractNumId w:val="24"/>
+  </w:num>
+  <w:num w:numId="37" w16cid:durableId="1992321150">
     <w:abstractNumId w:val="0"/>
   </w:num>
-  <w:num w:numId="33" w16cid:durableId="79370727">
-    <w:abstractNumId w:val="13"/>
+  <w:num w:numId="38" w16cid:durableId="503012038">
+    <w:abstractNumId w:val="6"/>
   </w:num>
 </w:numbering>
 </file>

</xml_diff>

<commit_message>
Final Submission for ML
</commit_message>
<xml_diff>
--- a/Documentation/Lab Project Submission Machine Learning.docx
+++ b/Documentation/Lab Project Submission Machine Learning.docx
@@ -2203,7 +2203,69 @@
           <w:sz w:val="24"/>
           <w:szCs w:val="24"/>
         </w:rPr>
-        <w:t>normalised with the mean and standard deviation of the dataset. Apart from that, to increase the size of the dataset, a separate copy of images were also saved with Horizontal Flip and Random Affine between 0 and 15 degrees.</w:t>
+        <w:t xml:space="preserve">normalised with the mean and standard deviation of the dataset. Apart from that, to increase the size of the dataset, a separate copy of images </w:t>
+      </w:r>
+      <w:proofErr w:type="gramStart"/>
+      <w:r>
+        <w:rPr>
+          <w:rFonts w:ascii="Times New Roman" w:hAnsi="Times New Roman" w:cs="Times New Roman"/>
+          <w:bCs/>
+          <w:sz w:val="24"/>
+          <w:szCs w:val="24"/>
+        </w:rPr>
+        <w:t>were</w:t>
+      </w:r>
+      <w:proofErr w:type="gramEnd"/>
+      <w:r>
+        <w:rPr>
+          <w:rFonts w:ascii="Times New Roman" w:hAnsi="Times New Roman" w:cs="Times New Roman"/>
+          <w:bCs/>
+          <w:sz w:val="24"/>
+          <w:szCs w:val="24"/>
+        </w:rPr>
+        <w:t xml:space="preserve"> also saved with Horizontal Flip and Random Affine between 0 and 15 degrees.</w:t>
+      </w:r>
+    </w:p>
+    <w:p>
+      <w:pPr>
+        <w:spacing w:line="360" w:lineRule="atLeast"/>
+        <w:ind w:right="522"/>
+        <w:jc w:val="both"/>
+        <w:rPr>
+          <w:rFonts w:ascii="Times New Roman" w:hAnsi="Times New Roman" w:cs="Times New Roman"/>
+          <w:bCs/>
+          <w:sz w:val="24"/>
+          <w:szCs w:val="24"/>
+        </w:rPr>
+      </w:pPr>
+    </w:p>
+    <w:p>
+      <w:pPr>
+        <w:pStyle w:val="ListParagraph"/>
+        <w:numPr>
+          <w:ilvl w:val="0"/>
+          <w:numId w:val="29"/>
+        </w:numPr>
+        <w:spacing w:line="360" w:lineRule="atLeast"/>
+        <w:ind w:right="522"/>
+        <w:jc w:val="both"/>
+        <w:rPr>
+          <w:rFonts w:ascii="Times New Roman" w:hAnsi="Times New Roman" w:cs="Times New Roman"/>
+          <w:b/>
+          <w:bCs/>
+          <w:sz w:val="32"/>
+          <w:szCs w:val="32"/>
+        </w:rPr>
+      </w:pPr>
+      <w:r>
+        <w:rPr>
+          <w:rFonts w:ascii="Times New Roman" w:hAnsi="Times New Roman" w:cs="Times New Roman"/>
+          <w:b/>
+          <w:bCs/>
+          <w:sz w:val="32"/>
+          <w:szCs w:val="32"/>
+        </w:rPr>
+        <w:t>Experimental Results</w:t>
       </w:r>
     </w:p>
     <w:p>
@@ -2232,67 +2294,14 @@
           <w:sz w:val="28"/>
           <w:szCs w:val="28"/>
         </w:rPr>
-        <w:t xml:space="preserve"> Using a Dataset on Kaggle</w:t>
-      </w:r>
-    </w:p>
-    <w:p>
-      <w:pPr>
-        <w:spacing w:line="360" w:lineRule="atLeast"/>
-        <w:ind w:right="522"/>
-        <w:jc w:val="both"/>
-        <w:rPr>
-          <w:rFonts w:ascii="Times New Roman" w:hAnsi="Times New Roman" w:cs="Times New Roman"/>
-          <w:bCs/>
-          <w:sz w:val="24"/>
-          <w:szCs w:val="24"/>
-        </w:rPr>
-      </w:pPr>
-      <w:r>
-        <w:rPr>
-          <w:rFonts w:ascii="Times New Roman" w:hAnsi="Times New Roman" w:cs="Times New Roman"/>
-          <w:bCs/>
-          <w:sz w:val="24"/>
-          <w:szCs w:val="24"/>
-        </w:rPr>
-        <w:t xml:space="preserve">Using the Indian Food Dataset on </w:t>
-      </w:r>
-      <w:hyperlink r:id="rId10" w:history="1">
-        <w:r>
-          <w:rPr>
-            <w:rStyle w:val="Hyperlink"/>
-            <w:rFonts w:ascii="Times New Roman" w:hAnsi="Times New Roman" w:cs="Times New Roman"/>
-            <w:bCs/>
-            <w:sz w:val="24"/>
-            <w:szCs w:val="24"/>
-          </w:rPr>
-          <w:t>Kaggle</w:t>
-        </w:r>
-      </w:hyperlink>
-      <w:r>
-        <w:rPr>
-          <w:rFonts w:ascii="Times New Roman" w:hAnsi="Times New Roman" w:cs="Times New Roman"/>
-          <w:bCs/>
-          <w:sz w:val="24"/>
-          <w:szCs w:val="24"/>
-        </w:rPr>
-        <w:t>, we further tried to train the model. This was used to remove any bias of the scrapped dataset’s quality.</w:t>
-      </w:r>
-    </w:p>
-    <w:p>
-      <w:pPr>
-        <w:rPr>
-          <w:rFonts w:ascii="Times New Roman" w:hAnsi="Times New Roman" w:cs="Times New Roman"/>
-          <w:bCs/>
-          <w:sz w:val="24"/>
-          <w:szCs w:val="24"/>
-        </w:rPr>
-      </w:pPr>
+        <w:t xml:space="preserve"> CNN Based Models</w:t>
+      </w:r>
     </w:p>
     <w:p>
       <w:pPr>
         <w:pStyle w:val="ListParagraph"/>
         <w:numPr>
-          <w:ilvl w:val="0"/>
+          <w:ilvl w:val="2"/>
           <w:numId w:val="29"/>
         </w:numPr>
         <w:spacing w:line="360" w:lineRule="atLeast"/>
@@ -2302,19 +2311,255 @@
           <w:rFonts w:ascii="Times New Roman" w:hAnsi="Times New Roman" w:cs="Times New Roman"/>
           <w:b/>
           <w:bCs/>
-          <w:sz w:val="32"/>
-          <w:szCs w:val="32"/>
-        </w:rPr>
-      </w:pPr>
-      <w:r>
-        <w:rPr>
-          <w:rFonts w:ascii="Times New Roman" w:hAnsi="Times New Roman" w:cs="Times New Roman"/>
-          <w:b/>
-          <w:bCs/>
-          <w:sz w:val="32"/>
-          <w:szCs w:val="32"/>
-        </w:rPr>
-        <w:t>Experimental Results</w:t>
+          <w:sz w:val="28"/>
+          <w:szCs w:val="28"/>
+        </w:rPr>
+      </w:pPr>
+      <w:r>
+        <w:rPr>
+          <w:rFonts w:ascii="Times New Roman" w:hAnsi="Times New Roman" w:cs="Times New Roman"/>
+          <w:b/>
+          <w:bCs/>
+          <w:sz w:val="28"/>
+          <w:szCs w:val="28"/>
+        </w:rPr>
+        <w:t>From Scratch Model</w:t>
+      </w:r>
+    </w:p>
+    <w:p>
+      <w:pPr>
+        <w:spacing w:line="360" w:lineRule="atLeast"/>
+        <w:ind w:right="522"/>
+        <w:jc w:val="both"/>
+        <w:rPr>
+          <w:rFonts w:ascii="Times New Roman" w:hAnsi="Times New Roman" w:cs="Times New Roman"/>
+          <w:b/>
+          <w:bCs/>
+          <w:sz w:val="28"/>
+          <w:szCs w:val="28"/>
+        </w:rPr>
+      </w:pPr>
+      <w:r>
+        <w:rPr>
+          <w:rFonts w:ascii="Times New Roman" w:hAnsi="Times New Roman" w:cs="Times New Roman"/>
+          <w:bCs/>
+          <w:sz w:val="24"/>
+          <w:szCs w:val="24"/>
+        </w:rPr>
+        <w:t>This model</w:t>
+      </w:r>
+      <w:r>
+        <w:rPr>
+          <w:rFonts w:ascii="Times New Roman" w:hAnsi="Times New Roman" w:cs="Times New Roman"/>
+          <w:bCs/>
+          <w:sz w:val="24"/>
+          <w:szCs w:val="24"/>
+        </w:rPr>
+        <w:t xml:space="preserve"> consists of multiple convolutional layers with </w:t>
+      </w:r>
+      <w:proofErr w:type="spellStart"/>
+      <w:r>
+        <w:rPr>
+          <w:rFonts w:ascii="Times New Roman" w:hAnsi="Times New Roman" w:cs="Times New Roman"/>
+          <w:bCs/>
+          <w:sz w:val="24"/>
+          <w:szCs w:val="24"/>
+        </w:rPr>
+        <w:t>ReLU</w:t>
+      </w:r>
+      <w:proofErr w:type="spellEnd"/>
+      <w:r>
+        <w:rPr>
+          <w:rFonts w:ascii="Times New Roman" w:hAnsi="Times New Roman" w:cs="Times New Roman"/>
+          <w:bCs/>
+          <w:sz w:val="24"/>
+          <w:szCs w:val="24"/>
+        </w:rPr>
+        <w:t xml:space="preserve"> activation and max-pooling operations, followed by fully connected layers for classification. The network starts with 3 input channels and gradually increases the number of filters in convolutional layers, capturing hierarchical features. The final fully connected layers reduce the feature dimensionality and output the classification results for 20</w:t>
+      </w:r>
+      <w:r>
+        <w:rPr>
+          <w:rFonts w:ascii="Times New Roman" w:hAnsi="Times New Roman" w:cs="Times New Roman"/>
+          <w:bCs/>
+          <w:sz w:val="24"/>
+          <w:szCs w:val="24"/>
+        </w:rPr>
+        <w:t>/14</w:t>
+      </w:r>
+      <w:r>
+        <w:rPr>
+          <w:rFonts w:ascii="Times New Roman" w:hAnsi="Times New Roman" w:cs="Times New Roman"/>
+          <w:bCs/>
+          <w:sz w:val="24"/>
+          <w:szCs w:val="24"/>
+        </w:rPr>
+        <w:t xml:space="preserve"> classes.</w:t>
+      </w:r>
+    </w:p>
+    <w:p>
+      <w:pPr>
+        <w:pStyle w:val="ListParagraph"/>
+        <w:numPr>
+          <w:ilvl w:val="2"/>
+          <w:numId w:val="29"/>
+        </w:numPr>
+        <w:spacing w:line="360" w:lineRule="atLeast"/>
+        <w:ind w:right="522"/>
+        <w:jc w:val="both"/>
+        <w:rPr>
+          <w:rFonts w:ascii="Times New Roman" w:hAnsi="Times New Roman" w:cs="Times New Roman"/>
+          <w:b/>
+          <w:bCs/>
+          <w:sz w:val="28"/>
+          <w:szCs w:val="28"/>
+        </w:rPr>
+      </w:pPr>
+      <w:r>
+        <w:rPr>
+          <w:rFonts w:ascii="Times New Roman" w:hAnsi="Times New Roman" w:cs="Times New Roman"/>
+          <w:b/>
+          <w:bCs/>
+          <w:sz w:val="28"/>
+          <w:szCs w:val="28"/>
+        </w:rPr>
+        <w:t>Transfer Learning:</w:t>
+      </w:r>
+    </w:p>
+    <w:p>
+      <w:pPr>
+        <w:spacing w:line="360" w:lineRule="atLeast"/>
+        <w:ind w:right="522"/>
+        <w:jc w:val="both"/>
+        <w:rPr>
+          <w:rFonts w:ascii="Times New Roman" w:hAnsi="Times New Roman" w:cs="Times New Roman"/>
+          <w:b/>
+          <w:bCs/>
+          <w:sz w:val="28"/>
+          <w:szCs w:val="28"/>
+        </w:rPr>
+      </w:pPr>
+      <w:r>
+        <w:rPr>
+          <w:rFonts w:ascii="Times New Roman" w:hAnsi="Times New Roman" w:cs="Times New Roman"/>
+          <w:bCs/>
+          <w:sz w:val="24"/>
+          <w:szCs w:val="24"/>
+        </w:rPr>
+        <w:t xml:space="preserve">The model </w:t>
+      </w:r>
+      <w:r>
+        <w:rPr>
+          <w:rFonts w:ascii="Times New Roman" w:hAnsi="Times New Roman" w:cs="Times New Roman"/>
+          <w:bCs/>
+          <w:sz w:val="24"/>
+          <w:szCs w:val="24"/>
+        </w:rPr>
+        <w:t xml:space="preserve">modifies the classification head of a pre-trained </w:t>
+      </w:r>
+      <w:proofErr w:type="spellStart"/>
+      <w:r>
+        <w:rPr>
+          <w:rFonts w:ascii="Times New Roman" w:hAnsi="Times New Roman" w:cs="Times New Roman"/>
+          <w:bCs/>
+          <w:sz w:val="24"/>
+          <w:szCs w:val="24"/>
+        </w:rPr>
+        <w:t>ResNet</w:t>
+      </w:r>
+      <w:proofErr w:type="spellEnd"/>
+      <w:r>
+        <w:rPr>
+          <w:rFonts w:ascii="Times New Roman" w:hAnsi="Times New Roman" w:cs="Times New Roman"/>
+          <w:bCs/>
+          <w:sz w:val="24"/>
+          <w:szCs w:val="24"/>
+        </w:rPr>
+        <w:t xml:space="preserve"> model</w:t>
+      </w:r>
+      <w:r>
+        <w:rPr>
+          <w:rFonts w:ascii="Times New Roman" w:hAnsi="Times New Roman" w:cs="Times New Roman"/>
+          <w:bCs/>
+          <w:sz w:val="24"/>
+          <w:szCs w:val="24"/>
+        </w:rPr>
+        <w:t>, which was trained on ImageNet</w:t>
+      </w:r>
+      <w:r>
+        <w:rPr>
+          <w:rFonts w:ascii="Times New Roman" w:hAnsi="Times New Roman" w:cs="Times New Roman"/>
+          <w:bCs/>
+          <w:sz w:val="24"/>
+          <w:szCs w:val="24"/>
+        </w:rPr>
+        <w:t xml:space="preserve">. It replaces the existing fully connected layer with a new sequence of layers, including a linear layer with 256 output features, </w:t>
+      </w:r>
+      <w:proofErr w:type="spellStart"/>
+      <w:r>
+        <w:rPr>
+          <w:rFonts w:ascii="Times New Roman" w:hAnsi="Times New Roman" w:cs="Times New Roman"/>
+          <w:bCs/>
+          <w:sz w:val="24"/>
+          <w:szCs w:val="24"/>
+        </w:rPr>
+        <w:t>ReLU</w:t>
+      </w:r>
+      <w:proofErr w:type="spellEnd"/>
+      <w:r>
+        <w:rPr>
+          <w:rFonts w:ascii="Times New Roman" w:hAnsi="Times New Roman" w:cs="Times New Roman"/>
+          <w:bCs/>
+          <w:sz w:val="24"/>
+          <w:szCs w:val="24"/>
+        </w:rPr>
+        <w:t xml:space="preserve"> activation, dropout for regularization, another linear layer for the final output of 20</w:t>
+      </w:r>
+      <w:r>
+        <w:rPr>
+          <w:rFonts w:ascii="Times New Roman" w:hAnsi="Times New Roman" w:cs="Times New Roman"/>
+          <w:bCs/>
+          <w:sz w:val="24"/>
+          <w:szCs w:val="24"/>
+        </w:rPr>
+        <w:t>/14</w:t>
+      </w:r>
+      <w:r>
+        <w:rPr>
+          <w:rFonts w:ascii="Times New Roman" w:hAnsi="Times New Roman" w:cs="Times New Roman"/>
+          <w:bCs/>
+          <w:sz w:val="24"/>
+          <w:szCs w:val="24"/>
+        </w:rPr>
+        <w:t xml:space="preserve"> classes, and Log</w:t>
+      </w:r>
+      <w:r>
+        <w:rPr>
+          <w:rFonts w:ascii="Times New Roman" w:hAnsi="Times New Roman" w:cs="Times New Roman"/>
+          <w:bCs/>
+          <w:sz w:val="24"/>
+          <w:szCs w:val="24"/>
+        </w:rPr>
+        <w:t xml:space="preserve"> </w:t>
+      </w:r>
+      <w:proofErr w:type="spellStart"/>
+      <w:r>
+        <w:rPr>
+          <w:rFonts w:ascii="Times New Roman" w:hAnsi="Times New Roman" w:cs="Times New Roman"/>
+          <w:bCs/>
+          <w:sz w:val="24"/>
+          <w:szCs w:val="24"/>
+        </w:rPr>
+        <w:t>Softmax</w:t>
+      </w:r>
+      <w:proofErr w:type="spellEnd"/>
+      <w:r>
+        <w:rPr>
+          <w:rFonts w:ascii="Times New Roman" w:hAnsi="Times New Roman" w:cs="Times New Roman"/>
+          <w:bCs/>
+          <w:sz w:val="24"/>
+          <w:szCs w:val="24"/>
+        </w:rPr>
+        <w:t xml:space="preserve"> activation.</w:t>
       </w:r>
     </w:p>
     <w:p>
@@ -2343,19 +2588,99 @@
           <w:sz w:val="28"/>
           <w:szCs w:val="28"/>
         </w:rPr>
-        <w:t xml:space="preserve"> CNN Based Models</w:t>
+        <w:t xml:space="preserve"> Traditional ML Models</w:t>
       </w:r>
     </w:p>
     <w:p>
       <w:pPr>
         <w:pStyle w:val="ListParagraph"/>
-        <w:numPr>
-          <w:ilvl w:val="2"/>
-          <w:numId w:val="29"/>
-        </w:numPr>
+        <w:spacing w:line="360" w:lineRule="atLeast"/>
+        <w:ind w:left="792" w:right="522" w:firstLine="0"/>
+        <w:jc w:val="both"/>
+        <w:rPr>
+          <w:rFonts w:ascii="Times New Roman" w:hAnsi="Times New Roman" w:cs="Times New Roman"/>
+          <w:bCs/>
+          <w:sz w:val="24"/>
+          <w:szCs w:val="24"/>
+        </w:rPr>
+      </w:pPr>
+      <w:r>
+        <w:rPr>
+          <w:rFonts w:ascii="Times New Roman" w:hAnsi="Times New Roman" w:cs="Times New Roman"/>
+          <w:bCs/>
+          <w:sz w:val="24"/>
+          <w:szCs w:val="24"/>
+        </w:rPr>
+        <w:t>Using traditional Machine Learning models, we were able to extract the images into a set of rows and columns, where each column represented a pixel in the image. The total column count was 224x224x3 (</w:t>
+      </w:r>
+      <w:r>
+        <w:rPr>
+          <w:rFonts w:ascii="Times New Roman" w:hAnsi="Times New Roman" w:cs="Times New Roman"/>
+          <w:bCs/>
+          <w:sz w:val="24"/>
+          <w:szCs w:val="24"/>
+        </w:rPr>
+        <w:t>1</w:t>
+      </w:r>
+      <w:r>
+        <w:rPr>
+          <w:rFonts w:ascii="Times New Roman" w:hAnsi="Times New Roman" w:cs="Times New Roman"/>
+          <w:bCs/>
+          <w:sz w:val="24"/>
+          <w:szCs w:val="24"/>
+        </w:rPr>
+        <w:t>,</w:t>
+      </w:r>
+      <w:r>
+        <w:rPr>
+          <w:rFonts w:ascii="Times New Roman" w:hAnsi="Times New Roman" w:cs="Times New Roman"/>
+          <w:bCs/>
+          <w:sz w:val="24"/>
+          <w:szCs w:val="24"/>
+        </w:rPr>
+        <w:t>50</w:t>
+      </w:r>
+      <w:r>
+        <w:rPr>
+          <w:rFonts w:ascii="Times New Roman" w:hAnsi="Times New Roman" w:cs="Times New Roman"/>
+          <w:bCs/>
+          <w:sz w:val="24"/>
+          <w:szCs w:val="24"/>
+        </w:rPr>
+        <w:t>,</w:t>
+      </w:r>
+      <w:r>
+        <w:rPr>
+          <w:rFonts w:ascii="Times New Roman" w:hAnsi="Times New Roman" w:cs="Times New Roman"/>
+          <w:bCs/>
+          <w:sz w:val="24"/>
+          <w:szCs w:val="24"/>
+        </w:rPr>
+        <w:t>528</w:t>
+      </w:r>
+      <w:r>
+        <w:rPr>
+          <w:rFonts w:ascii="Times New Roman" w:hAnsi="Times New Roman" w:cs="Times New Roman"/>
+          <w:bCs/>
+          <w:sz w:val="24"/>
+          <w:szCs w:val="24"/>
+        </w:rPr>
+        <w:t>)</w:t>
+      </w:r>
+      <w:r>
+        <w:rPr>
+          <w:rFonts w:ascii="Times New Roman" w:hAnsi="Times New Roman" w:cs="Times New Roman"/>
+          <w:bCs/>
+          <w:sz w:val="24"/>
+          <w:szCs w:val="24"/>
+        </w:rPr>
+        <w:t>. We were able to prove that our CNN based approach was more effective in the final output.</w:t>
+      </w:r>
+    </w:p>
+    <w:p>
+      <w:pPr>
         <w:spacing w:line="360" w:lineRule="atLeast"/>
         <w:ind w:right="522"/>
-        <w:jc w:val="both"/>
         <w:rPr>
           <w:rFonts w:ascii="Times New Roman" w:hAnsi="Times New Roman" w:cs="Times New Roman"/>
           <w:b/>
@@ -2364,181 +2689,6 @@
           <w:szCs w:val="28"/>
         </w:rPr>
       </w:pPr>
-      <w:r>
-        <w:rPr>
-          <w:rFonts w:ascii="Times New Roman" w:hAnsi="Times New Roman" w:cs="Times New Roman"/>
-          <w:b/>
-          <w:bCs/>
-          <w:sz w:val="28"/>
-          <w:szCs w:val="28"/>
-        </w:rPr>
-        <w:t>From Scratch Model</w:t>
-      </w:r>
-    </w:p>
-    <w:p>
-      <w:pPr>
-        <w:spacing w:line="360" w:lineRule="atLeast"/>
-        <w:ind w:right="522"/>
-        <w:jc w:val="both"/>
-        <w:rPr>
-          <w:rFonts w:ascii="Times New Roman" w:hAnsi="Times New Roman" w:cs="Times New Roman"/>
-          <w:b/>
-          <w:bCs/>
-          <w:sz w:val="28"/>
-          <w:szCs w:val="28"/>
-        </w:rPr>
-      </w:pPr>
-      <w:r>
-        <w:rPr>
-          <w:rFonts w:ascii="Times New Roman" w:hAnsi="Times New Roman" w:cs="Times New Roman"/>
-          <w:bCs/>
-          <w:sz w:val="24"/>
-          <w:szCs w:val="24"/>
-        </w:rPr>
-        <w:t>This model</w:t>
-      </w:r>
-      <w:r>
-        <w:rPr>
-          <w:rFonts w:ascii="Times New Roman" w:hAnsi="Times New Roman" w:cs="Times New Roman"/>
-          <w:bCs/>
-          <w:sz w:val="24"/>
-          <w:szCs w:val="24"/>
-        </w:rPr>
-        <w:t xml:space="preserve"> consists of multiple convolutional layers with ReLU activation and max-pooling operations, followed by fully connected layers for classification. The network starts with 3 input channels and gradually increases the number of filters in convolutional layers, capturing hierarchical features. The final fully connected layers reduce the feature dimensionality and output the classification results for 20</w:t>
-      </w:r>
-      <w:r>
-        <w:rPr>
-          <w:rFonts w:ascii="Times New Roman" w:hAnsi="Times New Roman" w:cs="Times New Roman"/>
-          <w:bCs/>
-          <w:sz w:val="24"/>
-          <w:szCs w:val="24"/>
-        </w:rPr>
-        <w:t>/14</w:t>
-      </w:r>
-      <w:r>
-        <w:rPr>
-          <w:rFonts w:ascii="Times New Roman" w:hAnsi="Times New Roman" w:cs="Times New Roman"/>
-          <w:bCs/>
-          <w:sz w:val="24"/>
-          <w:szCs w:val="24"/>
-        </w:rPr>
-        <w:t xml:space="preserve"> classes.</w:t>
-      </w:r>
-    </w:p>
-    <w:p>
-      <w:pPr>
-        <w:pStyle w:val="ListParagraph"/>
-        <w:numPr>
-          <w:ilvl w:val="2"/>
-          <w:numId w:val="29"/>
-        </w:numPr>
-        <w:spacing w:line="360" w:lineRule="atLeast"/>
-        <w:ind w:right="522"/>
-        <w:jc w:val="both"/>
-        <w:rPr>
-          <w:rFonts w:ascii="Times New Roman" w:hAnsi="Times New Roman" w:cs="Times New Roman"/>
-          <w:b/>
-          <w:bCs/>
-          <w:sz w:val="28"/>
-          <w:szCs w:val="28"/>
-        </w:rPr>
-      </w:pPr>
-      <w:r>
-        <w:rPr>
-          <w:rFonts w:ascii="Times New Roman" w:hAnsi="Times New Roman" w:cs="Times New Roman"/>
-          <w:b/>
-          <w:bCs/>
-          <w:sz w:val="28"/>
-          <w:szCs w:val="28"/>
-        </w:rPr>
-        <w:t>Transfer Learning:</w:t>
-      </w:r>
-    </w:p>
-    <w:p>
-      <w:pPr>
-        <w:spacing w:line="360" w:lineRule="atLeast"/>
-        <w:ind w:right="522"/>
-        <w:jc w:val="both"/>
-        <w:rPr>
-          <w:rFonts w:ascii="Times New Roman" w:hAnsi="Times New Roman" w:cs="Times New Roman"/>
-          <w:b/>
-          <w:bCs/>
-          <w:sz w:val="28"/>
-          <w:szCs w:val="28"/>
-        </w:rPr>
-      </w:pPr>
-      <w:r>
-        <w:rPr>
-          <w:rFonts w:ascii="Times New Roman" w:hAnsi="Times New Roman" w:cs="Times New Roman"/>
-          <w:bCs/>
-          <w:sz w:val="24"/>
-          <w:szCs w:val="24"/>
-        </w:rPr>
-        <w:t xml:space="preserve">The model </w:t>
-      </w:r>
-      <w:r>
-        <w:rPr>
-          <w:rFonts w:ascii="Times New Roman" w:hAnsi="Times New Roman" w:cs="Times New Roman"/>
-          <w:bCs/>
-          <w:sz w:val="24"/>
-          <w:szCs w:val="24"/>
-        </w:rPr>
-        <w:t>modifies the classification head of a pre-trained ResNet model</w:t>
-      </w:r>
-      <w:r>
-        <w:rPr>
-          <w:rFonts w:ascii="Times New Roman" w:hAnsi="Times New Roman" w:cs="Times New Roman"/>
-          <w:bCs/>
-          <w:sz w:val="24"/>
-          <w:szCs w:val="24"/>
-        </w:rPr>
-        <w:t>, which was trained on ImageNet</w:t>
-      </w:r>
-      <w:r>
-        <w:rPr>
-          <w:rFonts w:ascii="Times New Roman" w:hAnsi="Times New Roman" w:cs="Times New Roman"/>
-          <w:bCs/>
-          <w:sz w:val="24"/>
-          <w:szCs w:val="24"/>
-        </w:rPr>
-        <w:t>. It replaces the existing fully connected layer with a new sequence of layers, including a linear layer with 256 output features, ReLU activation, dropout for regularization, another linear layer for the final output of 20</w:t>
-      </w:r>
-      <w:r>
-        <w:rPr>
-          <w:rFonts w:ascii="Times New Roman" w:hAnsi="Times New Roman" w:cs="Times New Roman"/>
-          <w:bCs/>
-          <w:sz w:val="24"/>
-          <w:szCs w:val="24"/>
-        </w:rPr>
-        <w:t>/14</w:t>
-      </w:r>
-      <w:r>
-        <w:rPr>
-          <w:rFonts w:ascii="Times New Roman" w:hAnsi="Times New Roman" w:cs="Times New Roman"/>
-          <w:bCs/>
-          <w:sz w:val="24"/>
-          <w:szCs w:val="24"/>
-        </w:rPr>
-        <w:t xml:space="preserve"> classes, and Log</w:t>
-      </w:r>
-      <w:r>
-        <w:rPr>
-          <w:rFonts w:ascii="Times New Roman" w:hAnsi="Times New Roman" w:cs="Times New Roman"/>
-          <w:bCs/>
-          <w:sz w:val="24"/>
-          <w:szCs w:val="24"/>
-        </w:rPr>
-        <w:t xml:space="preserve"> </w:t>
-      </w:r>
-      <w:r>
-        <w:rPr>
-          <w:rFonts w:ascii="Times New Roman" w:hAnsi="Times New Roman" w:cs="Times New Roman"/>
-          <w:bCs/>
-          <w:sz w:val="24"/>
-          <w:szCs w:val="24"/>
-        </w:rPr>
-        <w:t>Softmax activation.</w:t>
-      </w:r>
     </w:p>
     <w:p>
       <w:pPr>
@@ -2549,7 +2699,6 @@
         </w:numPr>
         <w:spacing w:line="360" w:lineRule="atLeast"/>
         <w:ind w:right="522"/>
-        <w:jc w:val="both"/>
         <w:rPr>
           <w:rFonts w:ascii="Times New Roman" w:hAnsi="Times New Roman" w:cs="Times New Roman"/>
           <w:b/>
@@ -2566,134 +2715,6 @@
           <w:sz w:val="28"/>
           <w:szCs w:val="28"/>
         </w:rPr>
-        <w:t xml:space="preserve"> Traditional ML Models</w:t>
-      </w:r>
-    </w:p>
-    <w:p>
-      <w:pPr>
-        <w:pStyle w:val="ListParagraph"/>
-        <w:spacing w:line="360" w:lineRule="atLeast"/>
-        <w:ind w:left="792" w:right="522" w:firstLine="0"/>
-        <w:jc w:val="both"/>
-        <w:rPr>
-          <w:rFonts w:ascii="Times New Roman" w:hAnsi="Times New Roman" w:cs="Times New Roman"/>
-          <w:bCs/>
-          <w:sz w:val="24"/>
-          <w:szCs w:val="24"/>
-        </w:rPr>
-      </w:pPr>
-      <w:r>
-        <w:rPr>
-          <w:rFonts w:ascii="Times New Roman" w:hAnsi="Times New Roman" w:cs="Times New Roman"/>
-          <w:bCs/>
-          <w:sz w:val="24"/>
-          <w:szCs w:val="24"/>
-        </w:rPr>
-        <w:t>Using traditional Machine Learning models, we were able to extract the images into a set of rows and columns, where each column represented a pixel in the image. The total column count was 224x224x3 (</w:t>
-      </w:r>
-      <w:r>
-        <w:rPr>
-          <w:rFonts w:ascii="Times New Roman" w:hAnsi="Times New Roman" w:cs="Times New Roman"/>
-          <w:bCs/>
-          <w:sz w:val="24"/>
-          <w:szCs w:val="24"/>
-        </w:rPr>
-        <w:t>1</w:t>
-      </w:r>
-      <w:r>
-        <w:rPr>
-          <w:rFonts w:ascii="Times New Roman" w:hAnsi="Times New Roman" w:cs="Times New Roman"/>
-          <w:bCs/>
-          <w:sz w:val="24"/>
-          <w:szCs w:val="24"/>
-        </w:rPr>
-        <w:t>,</w:t>
-      </w:r>
-      <w:r>
-        <w:rPr>
-          <w:rFonts w:ascii="Times New Roman" w:hAnsi="Times New Roman" w:cs="Times New Roman"/>
-          <w:bCs/>
-          <w:sz w:val="24"/>
-          <w:szCs w:val="24"/>
-        </w:rPr>
-        <w:t>50</w:t>
-      </w:r>
-      <w:r>
-        <w:rPr>
-          <w:rFonts w:ascii="Times New Roman" w:hAnsi="Times New Roman" w:cs="Times New Roman"/>
-          <w:bCs/>
-          <w:sz w:val="24"/>
-          <w:szCs w:val="24"/>
-        </w:rPr>
-        <w:t>,</w:t>
-      </w:r>
-      <w:r>
-        <w:rPr>
-          <w:rFonts w:ascii="Times New Roman" w:hAnsi="Times New Roman" w:cs="Times New Roman"/>
-          <w:bCs/>
-          <w:sz w:val="24"/>
-          <w:szCs w:val="24"/>
-        </w:rPr>
-        <w:t>528</w:t>
-      </w:r>
-      <w:r>
-        <w:rPr>
-          <w:rFonts w:ascii="Times New Roman" w:hAnsi="Times New Roman" w:cs="Times New Roman"/>
-          <w:bCs/>
-          <w:sz w:val="24"/>
-          <w:szCs w:val="24"/>
-        </w:rPr>
-        <w:t>)</w:t>
-      </w:r>
-      <w:r>
-        <w:rPr>
-          <w:rFonts w:ascii="Times New Roman" w:hAnsi="Times New Roman" w:cs="Times New Roman"/>
-          <w:bCs/>
-          <w:sz w:val="24"/>
-          <w:szCs w:val="24"/>
-        </w:rPr>
-        <w:t>. We were able to prove that our CNN based approach was more effective in the final output.</w:t>
-      </w:r>
-    </w:p>
-    <w:p>
-      <w:pPr>
-        <w:spacing w:line="360" w:lineRule="atLeast"/>
-        <w:ind w:right="522"/>
-        <w:rPr>
-          <w:rFonts w:ascii="Times New Roman" w:hAnsi="Times New Roman" w:cs="Times New Roman"/>
-          <w:b/>
-          <w:bCs/>
-          <w:sz w:val="28"/>
-          <w:szCs w:val="28"/>
-        </w:rPr>
-      </w:pPr>
-    </w:p>
-    <w:p>
-      <w:pPr>
-        <w:pStyle w:val="ListParagraph"/>
-        <w:numPr>
-          <w:ilvl w:val="1"/>
-          <w:numId w:val="29"/>
-        </w:numPr>
-        <w:spacing w:line="360" w:lineRule="atLeast"/>
-        <w:ind w:right="522"/>
-        <w:rPr>
-          <w:rFonts w:ascii="Times New Roman" w:hAnsi="Times New Roman" w:cs="Times New Roman"/>
-          <w:b/>
-          <w:bCs/>
-          <w:sz w:val="28"/>
-          <w:szCs w:val="28"/>
-        </w:rPr>
-      </w:pPr>
-      <w:r>
-        <w:rPr>
-          <w:rFonts w:ascii="Times New Roman" w:hAnsi="Times New Roman" w:cs="Times New Roman"/>
-          <w:b/>
-          <w:bCs/>
-          <w:sz w:val="28"/>
-          <w:szCs w:val="28"/>
-        </w:rPr>
-        <w:lastRenderedPageBreak/>
         <w:t>Comparative Analysis</w:t>
       </w:r>
     </w:p>
@@ -2747,6 +2768,7 @@
                 <w:sz w:val="20"/>
                 <w:szCs w:val="20"/>
               </w:rPr>
+              <w:lastRenderedPageBreak/>
               <w:t>Model Name</w:t>
             </w:r>
           </w:p>
@@ -2913,13 +2935,23 @@
                 <w:szCs w:val="20"/>
               </w:rPr>
             </w:pPr>
+            <w:proofErr w:type="spellStart"/>
             <w:r>
               <w:rPr>
                 <w:rFonts w:ascii="Times New Roman" w:hAnsi="Times New Roman" w:cs="Times New Roman"/>
                 <w:sz w:val="20"/>
                 <w:szCs w:val="20"/>
               </w:rPr>
-              <w:t>ResNet Transfer Learning</w:t>
+              <w:t>ResNet</w:t>
+            </w:r>
+            <w:proofErr w:type="spellEnd"/>
+            <w:r>
+              <w:rPr>
+                <w:rFonts w:ascii="Times New Roman" w:hAnsi="Times New Roman" w:cs="Times New Roman"/>
+                <w:sz w:val="20"/>
+                <w:szCs w:val="20"/>
+              </w:rPr>
+              <w:t xml:space="preserve"> Transfer Learning</w:t>
             </w:r>
           </w:p>
         </w:tc>
@@ -3605,7 +3637,25 @@
           <w:sz w:val="24"/>
           <w:szCs w:val="24"/>
         </w:rPr>
-        <w:t xml:space="preserve">Worked on Dataset Scraping, ResNet as well as Scratch Architecture. Developed API to receive images, make prediction, and send result back to </w:t>
+        <w:t xml:space="preserve">Worked on Dataset Scraping, </w:t>
+      </w:r>
+      <w:proofErr w:type="spellStart"/>
+      <w:r>
+        <w:rPr>
+          <w:rFonts w:ascii="Times New Roman" w:hAnsi="Times New Roman" w:cs="Times New Roman"/>
+          <w:sz w:val="24"/>
+          <w:szCs w:val="24"/>
+        </w:rPr>
+        <w:t>ResNet</w:t>
+      </w:r>
+      <w:proofErr w:type="spellEnd"/>
+      <w:r>
+        <w:rPr>
+          <w:rFonts w:ascii="Times New Roman" w:hAnsi="Times New Roman" w:cs="Times New Roman"/>
+          <w:sz w:val="24"/>
+          <w:szCs w:val="24"/>
+        </w:rPr>
+        <w:t xml:space="preserve"> as well as Scratch Architecture. Developed API to receive images, make prediction, and send result back to </w:t>
       </w:r>
       <w:r>
         <w:rPr>
@@ -3643,7 +3693,23 @@
           <w:sz w:val="24"/>
           <w:szCs w:val="24"/>
         </w:rPr>
-        <w:t xml:space="preserve">Worked on Dataset Scraping and Traditional Machine Learning Models. Also Developed Front and Backend of </w:t>
+        <w:t xml:space="preserve">Worked on Dataset Scraping and Traditional Machine Learning Models. Also Developed Front and Backend </w:t>
+      </w:r>
+      <w:r>
+        <w:rPr>
+          <w:rFonts w:ascii="Times New Roman" w:hAnsi="Times New Roman" w:cs="Times New Roman"/>
+          <w:sz w:val="24"/>
+          <w:szCs w:val="24"/>
+        </w:rPr>
+        <w:t>in</w:t>
+      </w:r>
+      <w:r>
+        <w:rPr>
+          <w:rFonts w:ascii="Times New Roman" w:hAnsi="Times New Roman" w:cs="Times New Roman"/>
+          <w:sz w:val="24"/>
+          <w:szCs w:val="24"/>
+        </w:rPr>
+        <w:t xml:space="preserve"> </w:t>
       </w:r>
       <w:r>
         <w:rPr>
@@ -3655,7 +3721,7 @@
       </w:r>
     </w:p>
     <w:sectPr>
-      <w:footerReference w:type="default" r:id="rId11"/>
+      <w:footerReference w:type="default" r:id="rId10"/>
       <w:pgSz w:w="11906" w:h="16838"/>
       <w:pgMar w:top="1440" w:right="1440" w:bottom="1440" w:left="1440" w:header="708" w:footer="708" w:gutter="0"/>
       <w:pgBorders w:offsetFrom="page">

</xml_diff>